<commit_message>
add java doc file
</commit_message>
<xml_diff>
--- a/doc/Java Web学习笔记.docx
+++ b/doc/Java Web学习笔记.docx
@@ -64,6 +64,12 @@
           <w:rFonts w:hint="eastAsia"/>
         </w:rPr>
         <w:t>ava</w:t>
+      </w:r>
+      <w:r>
+        <w:rPr>
+          <w:rFonts w:hint="eastAsia"/>
+        </w:rPr>
+        <w:t xml:space="preserve"> </w:t>
       </w:r>
       <w:r>
         <w:rPr>
@@ -1020,100 +1026,845 @@
         <w:rPr>
           <w:rFonts w:hint="eastAsia"/>
         </w:rPr>
+        <w:t>JAVA</w:t>
+      </w:r>
+      <w:r>
+        <w:rPr>
+          <w:rFonts w:hint="eastAsia"/>
+        </w:rPr>
+        <w:t xml:space="preserve"> </w:t>
+      </w:r>
+      <w:r>
+        <w:rPr>
+          <w:rFonts w:hint="eastAsia"/>
+        </w:rPr>
+        <w:t>泛型</w:t>
+      </w:r>
+    </w:p>
+    <w:p>
+      <w:pPr>
+        <w:pStyle w:val="3"/>
+        <w:rPr>
+          <w:rFonts w:hint="eastAsia"/>
+        </w:rPr>
+      </w:pPr>
+      <w:r>
+        <w:rPr>
+          <w:rFonts w:hint="eastAsia"/>
+        </w:rPr>
+        <w:t xml:space="preserve">JAVA </w:t>
+      </w:r>
+      <w:r>
+        <w:rPr>
+          <w:rFonts w:hint="eastAsia"/>
+        </w:rPr>
+        <w:t>异常</w:t>
+      </w:r>
+    </w:p>
+    <w:p>
+      <w:pPr>
+        <w:rPr>
+          <w:rFonts w:hint="eastAsia"/>
+        </w:rPr>
+      </w:pPr>
+      <w:r>
+        <w:rPr>
+          <w:rFonts w:hint="eastAsia"/>
+          <w:b/>
+        </w:rPr>
+        <w:t xml:space="preserve"> </w:t>
+      </w:r>
+      <w:r>
+        <w:rPr>
+          <w:b/>
+        </w:rPr>
+        <w:fldChar w:fldCharType="begin"/>
+      </w:r>
+      <w:r>
+        <w:rPr>
+          <w:b/>
+        </w:rPr>
+        <w:instrText xml:space="preserve"> </w:instrText>
+      </w:r>
+      <w:r>
+        <w:rPr>
+          <w:rFonts w:hint="eastAsia"/>
+          <w:b/>
+        </w:rPr>
+        <w:instrText>= 1 \* GB3</w:instrText>
+      </w:r>
+      <w:r>
+        <w:rPr>
+          <w:b/>
+        </w:rPr>
+        <w:instrText xml:space="preserve"> </w:instrText>
+      </w:r>
+      <w:r>
+        <w:rPr>
+          <w:b/>
+        </w:rPr>
+        <w:fldChar w:fldCharType="separate"/>
+      </w:r>
+      <w:r>
+        <w:rPr>
+          <w:rFonts w:hint="eastAsia"/>
+          <w:b/>
+          <w:noProof/>
+        </w:rPr>
+        <w:t>①</w:t>
+      </w:r>
+      <w:r>
+        <w:rPr>
+          <w:b/>
+        </w:rPr>
+        <w:fldChar w:fldCharType="end"/>
+      </w:r>
+      <w:r>
+        <w:rPr>
+          <w:rFonts w:hint="eastAsia"/>
+          <w:b/>
+        </w:rPr>
+        <w:t xml:space="preserve"> JAVA</w:t>
+      </w:r>
+      <w:r>
+        <w:rPr>
+          <w:rFonts w:hint="eastAsia"/>
+          <w:b/>
+        </w:rPr>
+        <w:t>异常结构</w:t>
+      </w:r>
+      <w:r>
+        <w:rPr>
+          <w:rFonts w:hint="eastAsia"/>
+        </w:rPr>
+        <w:t>：</w:t>
+      </w:r>
+    </w:p>
+    <w:p>
+      <w:pPr>
+        <w:rPr>
+          <w:rFonts w:hint="eastAsia"/>
+        </w:rPr>
+      </w:pPr>
+      <w:r>
+        <w:rPr>
+          <w:rFonts w:hint="eastAsia"/>
+          <w:noProof/>
+        </w:rPr>
         <w:lastRenderedPageBreak/>
+        <w:drawing>
+          <wp:inline distT="0" distB="0" distL="0" distR="0">
+            <wp:extent cx="5274310" cy="3314065"/>
+            <wp:effectExtent l="0" t="0" r="2540" b="635"/>
+            <wp:docPr id="13" name="图片 13"/>
+            <wp:cNvGraphicFramePr>
+              <a:graphicFrameLocks xmlns:a="http://schemas.openxmlformats.org/drawingml/2006/main" noChangeAspect="1"/>
+            </wp:cNvGraphicFramePr>
+            <a:graphic xmlns:a="http://schemas.openxmlformats.org/drawingml/2006/main">
+              <a:graphicData uri="http://schemas.openxmlformats.org/drawingml/2006/picture">
+                <pic:pic xmlns:pic="http://schemas.openxmlformats.org/drawingml/2006/picture">
+                  <pic:nvPicPr>
+                    <pic:cNvPr id="0" name="异常.jpg"/>
+                    <pic:cNvPicPr/>
+                  </pic:nvPicPr>
+                  <pic:blipFill>
+                    <a:blip r:embed="rId9">
+                      <a:extLst>
+                        <a:ext uri="{28A0092B-C50C-407E-A947-70E740481C1C}">
+                          <a14:useLocalDpi xmlns:a14="http://schemas.microsoft.com/office/drawing/2010/main" val="0"/>
+                        </a:ext>
+                      </a:extLst>
+                    </a:blip>
+                    <a:stretch>
+                      <a:fillRect/>
+                    </a:stretch>
+                  </pic:blipFill>
+                  <pic:spPr>
+                    <a:xfrm>
+                      <a:off x="0" y="0"/>
+                      <a:ext cx="5274310" cy="3314065"/>
+                    </a:xfrm>
+                    <a:prstGeom prst="rect">
+                      <a:avLst/>
+                    </a:prstGeom>
+                  </pic:spPr>
+                </pic:pic>
+              </a:graphicData>
+            </a:graphic>
+          </wp:inline>
+        </w:drawing>
+      </w:r>
+    </w:p>
+    <w:p>
+      <w:pPr>
+        <w:rPr>
+          <w:rFonts w:hint="eastAsia"/>
+        </w:rPr>
+      </w:pPr>
+    </w:p>
+    <w:p>
+      <w:pPr>
+        <w:rPr>
+          <w:rFonts w:hint="eastAsia"/>
+          <w:b/>
+        </w:rPr>
+      </w:pPr>
+      <w:r>
+        <w:rPr>
+          <w:b/>
+        </w:rPr>
+        <w:fldChar w:fldCharType="begin"/>
+      </w:r>
+      <w:r>
+        <w:rPr>
+          <w:b/>
+        </w:rPr>
+        <w:instrText xml:space="preserve"> </w:instrText>
+      </w:r>
+      <w:r>
+        <w:rPr>
+          <w:rFonts w:hint="eastAsia"/>
+          <w:b/>
+        </w:rPr>
+        <w:instrText>= 2 \* GB3</w:instrText>
+      </w:r>
+      <w:r>
+        <w:rPr>
+          <w:b/>
+        </w:rPr>
+        <w:instrText xml:space="preserve"> </w:instrText>
+      </w:r>
+      <w:r>
+        <w:rPr>
+          <w:b/>
+        </w:rPr>
+        <w:fldChar w:fldCharType="separate"/>
+      </w:r>
+      <w:r>
+        <w:rPr>
+          <w:rFonts w:hint="eastAsia"/>
+          <w:b/>
+          <w:noProof/>
+        </w:rPr>
+        <w:t>②</w:t>
+      </w:r>
+      <w:r>
+        <w:rPr>
+          <w:b/>
+        </w:rPr>
+        <w:fldChar w:fldCharType="end"/>
+      </w:r>
+      <w:r>
+        <w:rPr>
+          <w:rFonts w:hint="eastAsia"/>
+          <w:b/>
+        </w:rPr>
+        <w:t xml:space="preserve"> </w:t>
+      </w:r>
+      <w:r>
+        <w:rPr>
+          <w:rFonts w:hint="eastAsia"/>
+          <w:b/>
+        </w:rPr>
+        <w:t>异常说明：</w:t>
+      </w:r>
+    </w:p>
+    <w:p>
+      <w:pPr>
+        <w:rPr>
+          <w:rFonts w:hint="eastAsia"/>
+        </w:rPr>
+      </w:pPr>
+      <w:r>
+        <w:rPr>
+          <w:rFonts w:hint="eastAsia"/>
+          <w:b/>
+        </w:rPr>
+        <w:t xml:space="preserve">  </w:t>
+      </w:r>
+      <w:proofErr w:type="spellStart"/>
+      <w:r>
+        <w:rPr>
+          <w:rFonts w:hint="eastAsia"/>
+          <w:b/>
+        </w:rPr>
+        <w:t>Throwable</w:t>
+      </w:r>
+      <w:proofErr w:type="spellEnd"/>
+      <w:r>
+        <w:rPr>
+          <w:rFonts w:hint="eastAsia"/>
+          <w:b/>
+        </w:rPr>
+        <w:t>：</w:t>
+      </w:r>
+      <w:r>
+        <w:rPr>
+          <w:rFonts w:hint="eastAsia"/>
+        </w:rPr>
+        <w:t>有两个重要的子类：</w:t>
+      </w:r>
+      <w:r>
+        <w:rPr>
+          <w:rFonts w:hint="eastAsia"/>
+        </w:rPr>
+        <w:t>Exception</w:t>
+      </w:r>
+      <w:r>
+        <w:rPr>
+          <w:rFonts w:hint="eastAsia"/>
+        </w:rPr>
+        <w:t>（异常）和</w:t>
+      </w:r>
+      <w:r>
+        <w:rPr>
+          <w:rFonts w:hint="eastAsia"/>
+        </w:rPr>
+        <w:t xml:space="preserve"> Error</w:t>
+      </w:r>
+      <w:r>
+        <w:rPr>
+          <w:rFonts w:hint="eastAsia"/>
+        </w:rPr>
+        <w:t>（错误）</w:t>
+      </w:r>
+    </w:p>
+    <w:p>
+      <w:pPr>
+        <w:ind w:left="210" w:hangingChars="100" w:hanging="210"/>
+        <w:rPr>
+          <w:rFonts w:hint="eastAsia"/>
+        </w:rPr>
+      </w:pPr>
+      <w:r>
+        <w:rPr>
+          <w:rFonts w:hint="eastAsia"/>
+        </w:rPr>
+        <w:t xml:space="preserve">  </w:t>
+      </w:r>
+      <w:r>
+        <w:t> </w:t>
+      </w:r>
+      <w:r>
+        <w:rPr>
+          <w:b/>
+          <w:bCs/>
+        </w:rPr>
+        <w:t>Error</w:t>
+      </w:r>
+      <w:r>
+        <w:rPr>
+          <w:b/>
+          <w:bCs/>
+        </w:rPr>
+        <w:t>（错误</w:t>
+      </w:r>
+      <w:r>
+        <w:rPr>
+          <w:rFonts w:hint="eastAsia"/>
+          <w:b/>
+          <w:bCs/>
+        </w:rPr>
+        <w:t>）</w:t>
+      </w:r>
+      <w:r>
+        <w:rPr>
+          <w:b/>
+          <w:bCs/>
+        </w:rPr>
+        <w:t>:</w:t>
+      </w:r>
+      <w:r>
+        <w:rPr>
+          <w:rFonts w:hint="eastAsia"/>
+          <w:b/>
+          <w:bCs/>
+        </w:rPr>
+        <w:t xml:space="preserve"> </w:t>
+      </w:r>
+      <w:r>
+        <w:t>是程序无法处理的错误，表示运行应用程序中较严重问题</w:t>
+      </w:r>
+      <w:r>
+        <w:rPr>
+          <w:rFonts w:hint="eastAsia"/>
+        </w:rPr>
+        <w:t>，</w:t>
+      </w:r>
+      <w:r>
+        <w:t>Java</w:t>
+      </w:r>
+      <w:r>
+        <w:t>虚拟机运行错误（</w:t>
+      </w:r>
+      <w:r>
+        <w:t xml:space="preserve">Virtual </w:t>
+      </w:r>
+      <w:proofErr w:type="spellStart"/>
+      <w:r>
+        <w:t>MachineError</w:t>
+      </w:r>
+      <w:proofErr w:type="spellEnd"/>
+      <w:r>
+        <w:t>）</w:t>
+      </w:r>
+      <w:r>
+        <w:rPr>
+          <w:rFonts w:hint="eastAsia"/>
+        </w:rPr>
+        <w:t>，</w:t>
+      </w:r>
+      <w:r>
+        <w:t>当</w:t>
+      </w:r>
+      <w:r>
+        <w:t xml:space="preserve"> JVM </w:t>
+      </w:r>
+      <w:r>
+        <w:t>不再有继续执行操作所需的内存资源时，将出现</w:t>
+      </w:r>
+      <w:r>
+        <w:t xml:space="preserve"> </w:t>
+      </w:r>
+      <w:proofErr w:type="spellStart"/>
+      <w:r>
+        <w:t>OutOfMemoryError</w:t>
+      </w:r>
+      <w:proofErr w:type="spellEnd"/>
+    </w:p>
+    <w:p>
+      <w:pPr>
+        <w:ind w:left="211" w:hangingChars="100" w:hanging="211"/>
+        <w:rPr>
+          <w:rFonts w:ascii="Arial" w:hAnsi="Arial" w:cs="Arial" w:hint="eastAsia"/>
+          <w:color w:val="333333"/>
+          <w:szCs w:val="21"/>
+          <w:shd w:val="clear" w:color="auto" w:fill="FFFFFF"/>
+        </w:rPr>
+      </w:pPr>
+      <w:r>
+        <w:rPr>
+          <w:rFonts w:hint="eastAsia"/>
+          <w:b/>
+          <w:bCs/>
+        </w:rPr>
+        <w:t xml:space="preserve">  </w:t>
+      </w:r>
+      <w:r>
+        <w:rPr>
+          <w:b/>
+          <w:bCs/>
+        </w:rPr>
+        <w:t>Exception</w:t>
+      </w:r>
+      <w:r>
+        <w:rPr>
+          <w:b/>
+          <w:bCs/>
+        </w:rPr>
+        <w:t>（异常）</w:t>
+      </w:r>
+      <w:r>
+        <w:rPr>
+          <w:b/>
+          <w:bCs/>
+        </w:rPr>
+        <w:t>:</w:t>
+      </w:r>
+      <w:r>
+        <w:t>是程序本身可以处理的异常。</w:t>
+      </w:r>
+      <w:r>
+        <w:t>Java</w:t>
+      </w:r>
+      <w:r>
+        <w:t>的异常</w:t>
+      </w:r>
+      <w:r>
+        <w:t>(</w:t>
+      </w:r>
+      <w:r>
+        <w:t>包括</w:t>
+      </w:r>
+      <w:r>
+        <w:t>Exception</w:t>
+      </w:r>
+      <w:r>
+        <w:t>和</w:t>
+      </w:r>
+      <w:r>
+        <w:t>Error)</w:t>
+      </w:r>
+      <w:r>
+        <w:t>分为</w:t>
+      </w:r>
+      <w:r>
+        <w:rPr>
+          <w:b/>
+          <w:bCs/>
+        </w:rPr>
+        <w:t>可查的异常（</w:t>
+      </w:r>
+      <w:r>
+        <w:rPr>
+          <w:b/>
+          <w:bCs/>
+        </w:rPr>
+        <w:t>checked exceptions</w:t>
+      </w:r>
+      <w:r>
+        <w:rPr>
+          <w:b/>
+          <w:bCs/>
+        </w:rPr>
+        <w:t>）和不可查的异常（</w:t>
+      </w:r>
+      <w:r>
+        <w:rPr>
+          <w:b/>
+          <w:bCs/>
+        </w:rPr>
+        <w:t>unchecked exceptions</w:t>
+      </w:r>
+      <w:r>
+        <w:rPr>
+          <w:b/>
+          <w:bCs/>
+        </w:rPr>
+        <w:t>）</w:t>
+      </w:r>
+      <w:r>
+        <w:t>。</w:t>
+      </w:r>
+    </w:p>
+    <w:p>
+      <w:pPr>
+        <w:ind w:leftChars="100" w:left="210"/>
+        <w:rPr>
+          <w:rFonts w:hint="eastAsia"/>
+        </w:rPr>
+      </w:pPr>
+      <w:r>
+        <w:rPr>
+          <w:b/>
+          <w:bCs/>
+        </w:rPr>
+        <w:t>运行时异常：</w:t>
+      </w:r>
+      <w:r>
+        <w:t>都是</w:t>
+      </w:r>
+      <w:proofErr w:type="spellStart"/>
+      <w:r>
+        <w:t>RuntimeException</w:t>
+      </w:r>
+      <w:proofErr w:type="spellEnd"/>
+      <w:r>
+        <w:t>类及其子类异常，如</w:t>
+      </w:r>
+      <w:proofErr w:type="spellStart"/>
+      <w:r>
+        <w:t>NullPointerException</w:t>
+      </w:r>
+      <w:proofErr w:type="spellEnd"/>
+      <w:r>
+        <w:t>(</w:t>
+      </w:r>
+      <w:r>
+        <w:rPr>
+          <w:rFonts w:hint="eastAsia"/>
+        </w:rPr>
+        <w:t>空指针异常</w:t>
+      </w:r>
+      <w:r>
+        <w:rPr>
+          <w:rFonts w:hint="eastAsia"/>
+        </w:rPr>
+        <w:t>)</w:t>
+      </w:r>
+      <w:r>
+        <w:t>、</w:t>
+      </w:r>
+      <w:proofErr w:type="spellStart"/>
+      <w:r>
+        <w:t>IndexOutOfBoundsException</w:t>
+      </w:r>
+      <w:proofErr w:type="spellEnd"/>
+      <w:r>
+        <w:t>(</w:t>
+      </w:r>
+      <w:r>
+        <w:t>下标越界异常</w:t>
+      </w:r>
+      <w:r>
+        <w:t>)</w:t>
+      </w:r>
+      <w:r>
+        <w:t>等，这些异常是不检查异常</w:t>
+      </w:r>
+    </w:p>
+    <w:p>
+      <w:pPr>
+        <w:ind w:left="211" w:hangingChars="100" w:hanging="211"/>
+        <w:rPr>
+          <w:rFonts w:hint="eastAsia"/>
+        </w:rPr>
+      </w:pPr>
+      <w:r>
+        <w:rPr>
+          <w:rFonts w:hint="eastAsia"/>
+          <w:b/>
+          <w:bCs/>
+        </w:rPr>
+        <w:t xml:space="preserve">  </w:t>
+      </w:r>
+      <w:proofErr w:type="gramStart"/>
+      <w:r>
+        <w:rPr>
+          <w:b/>
+          <w:bCs/>
+        </w:rPr>
+        <w:t>非运行</w:t>
+      </w:r>
+      <w:proofErr w:type="gramEnd"/>
+      <w:r>
+        <w:rPr>
+          <w:b/>
+          <w:bCs/>
+        </w:rPr>
+        <w:t>时异常</w:t>
+      </w:r>
+      <w:r>
+        <w:rPr>
+          <w:b/>
+          <w:bCs/>
+        </w:rPr>
+        <w:t> </w:t>
+      </w:r>
+      <w:r>
+        <w:rPr>
+          <w:b/>
+          <w:bCs/>
+        </w:rPr>
+        <w:t>（编译异常）：</w:t>
+      </w:r>
+      <w:r>
+        <w:t>是</w:t>
+      </w:r>
+      <w:proofErr w:type="spellStart"/>
+      <w:r>
+        <w:t>RuntimeException</w:t>
+      </w:r>
+      <w:proofErr w:type="spellEnd"/>
+      <w:r>
+        <w:t>以外的异常，类型上都属于</w:t>
+      </w:r>
+      <w:r>
+        <w:t>Exception</w:t>
+      </w:r>
+      <w:r>
+        <w:t>类及其子类。从程序语法角度讲是必须进行处理的异常，如果不处理，程序就不能编译通过。如</w:t>
+      </w:r>
+      <w:proofErr w:type="spellStart"/>
+      <w:r>
+        <w:t>IOException</w:t>
+      </w:r>
+      <w:proofErr w:type="spellEnd"/>
+      <w:r>
+        <w:t>、</w:t>
+      </w:r>
+      <w:proofErr w:type="spellStart"/>
+      <w:r>
+        <w:t>SQLException</w:t>
+      </w:r>
+      <w:proofErr w:type="spellEnd"/>
+      <w:r>
+        <w:t>等以及用户自定义的</w:t>
+      </w:r>
+      <w:r>
+        <w:t>Exception</w:t>
+      </w:r>
+      <w:r>
+        <w:t>异常</w:t>
+      </w:r>
+      <w:r>
+        <w:rPr>
+          <w:rFonts w:hint="eastAsia"/>
+        </w:rPr>
+        <w:t>。</w:t>
+      </w:r>
+    </w:p>
+    <w:p>
+      <w:pPr>
+        <w:ind w:left="210" w:hangingChars="100" w:hanging="210"/>
+        <w:rPr>
+          <w:rFonts w:hint="eastAsia"/>
+        </w:rPr>
+      </w:pPr>
+    </w:p>
+    <w:p>
+      <w:pPr>
+        <w:pStyle w:val="3"/>
+        <w:rPr>
+          <w:rFonts w:hint="eastAsia"/>
+        </w:rPr>
+      </w:pPr>
+      <w:r>
+        <w:rPr>
+          <w:rFonts w:hint="eastAsia"/>
+        </w:rPr>
+        <w:lastRenderedPageBreak/>
+        <w:t>JAVA IO</w:t>
+      </w:r>
+      <w:r>
+        <w:rPr>
+          <w:rFonts w:hint="eastAsia"/>
+        </w:rPr>
+        <w:t>、</w:t>
+      </w:r>
+      <w:r>
+        <w:rPr>
+          <w:rFonts w:hint="eastAsia"/>
+        </w:rPr>
+        <w:t>NIO</w:t>
+      </w:r>
+    </w:p>
+    <w:p>
+      <w:pPr>
+        <w:pStyle w:val="3"/>
+        <w:rPr>
+          <w:rFonts w:hint="eastAsia"/>
+        </w:rPr>
+      </w:pPr>
+      <w:r>
+        <w:t>J</w:t>
+      </w:r>
+      <w:r>
+        <w:rPr>
+          <w:rFonts w:hint="eastAsia"/>
+        </w:rPr>
+        <w:t>AVA</w:t>
+      </w:r>
+      <w:r>
+        <w:rPr>
+          <w:rFonts w:hint="eastAsia"/>
+        </w:rPr>
+        <w:t xml:space="preserve"> </w:t>
+      </w:r>
+      <w:r>
+        <w:rPr>
+          <w:rFonts w:hint="eastAsia"/>
+        </w:rPr>
+        <w:t>线程</w:t>
+      </w:r>
+    </w:p>
+    <w:p>
+      <w:pPr>
+        <w:pStyle w:val="2"/>
+        <w:rPr>
+          <w:rFonts w:hint="eastAsia"/>
+        </w:rPr>
+      </w:pPr>
+      <w:r>
+        <w:rPr>
+          <w:rFonts w:hint="eastAsia"/>
+        </w:rPr>
+        <w:t xml:space="preserve">JAVA </w:t>
+      </w:r>
+      <w:r>
+        <w:rPr>
+          <w:rFonts w:hint="eastAsia"/>
+        </w:rPr>
+        <w:t>高级</w:t>
+      </w:r>
+    </w:p>
+    <w:p>
+      <w:pPr>
+        <w:pStyle w:val="3"/>
+        <w:rPr>
+          <w:rFonts w:hint="eastAsia"/>
+        </w:rPr>
+      </w:pPr>
+      <w:r>
+        <w:rPr>
+          <w:rFonts w:hint="eastAsia"/>
+        </w:rPr>
         <w:t>JAVA</w:t>
       </w:r>
       <w:r>
         <w:rPr>
           <w:rFonts w:hint="eastAsia"/>
         </w:rPr>
-        <w:t>泛型</w:t>
-      </w:r>
-    </w:p>
-    <w:p>
-      <w:pPr>
-        <w:pStyle w:val="3"/>
-        <w:rPr>
-          <w:rFonts w:hint="eastAsia"/>
-        </w:rPr>
-      </w:pPr>
-      <w:r>
-        <w:rPr>
-          <w:rFonts w:hint="eastAsia"/>
-        </w:rPr>
-        <w:t>JAVA IO</w:t>
-      </w:r>
-      <w:r>
-        <w:rPr>
-          <w:rFonts w:hint="eastAsia"/>
-        </w:rPr>
-        <w:t>、</w:t>
-      </w:r>
-      <w:r>
-        <w:rPr>
-          <w:rFonts w:hint="eastAsia"/>
-        </w:rPr>
-        <w:t>NIO</w:t>
-      </w:r>
-    </w:p>
-    <w:p>
-      <w:pPr>
-        <w:pStyle w:val="3"/>
-        <w:rPr>
-          <w:rFonts w:hint="eastAsia"/>
-        </w:rPr>
-      </w:pPr>
-      <w:r>
+        <w:t>线程池</w:t>
+      </w:r>
+    </w:p>
+    <w:p>
+      <w:pPr>
+        <w:rPr>
+          <w:rFonts w:hint="eastAsia"/>
+        </w:rPr>
+      </w:pPr>
+      <w:r>
+        <w:rPr>
+          <w:rFonts w:hint="eastAsia"/>
+          <w:noProof/>
+        </w:rPr>
+        <w:drawing>
+          <wp:inline distT="0" distB="0" distL="0" distR="0">
+            <wp:extent cx="4732935" cy="2309522"/>
+            <wp:effectExtent l="0" t="0" r="0" b="0"/>
+            <wp:docPr id="12" name="图片 12"/>
+            <wp:cNvGraphicFramePr>
+              <a:graphicFrameLocks xmlns:a="http://schemas.openxmlformats.org/drawingml/2006/main" noChangeAspect="1"/>
+            </wp:cNvGraphicFramePr>
+            <a:graphic xmlns:a="http://schemas.openxmlformats.org/drawingml/2006/main">
+              <a:graphicData uri="http://schemas.openxmlformats.org/drawingml/2006/picture">
+                <pic:pic xmlns:pic="http://schemas.openxmlformats.org/drawingml/2006/picture">
+                  <pic:nvPicPr>
+                    <pic:cNvPr id="0" name="Main.jpg"/>
+                    <pic:cNvPicPr/>
+                  </pic:nvPicPr>
+                  <pic:blipFill>
+                    <a:blip r:embed="rId10">
+                      <a:extLst>
+                        <a:ext uri="{28A0092B-C50C-407E-A947-70E740481C1C}">
+                          <a14:useLocalDpi xmlns:a14="http://schemas.microsoft.com/office/drawing/2010/main" val="0"/>
+                        </a:ext>
+                      </a:extLst>
+                    </a:blip>
+                    <a:stretch>
+                      <a:fillRect/>
+                    </a:stretch>
+                  </pic:blipFill>
+                  <pic:spPr>
+                    <a:xfrm>
+                      <a:off x="0" y="0"/>
+                      <a:ext cx="4739554" cy="2312752"/>
+                    </a:xfrm>
+                    <a:prstGeom prst="rect">
+                      <a:avLst/>
+                    </a:prstGeom>
+                  </pic:spPr>
+                </pic:pic>
+              </a:graphicData>
+            </a:graphic>
+          </wp:inline>
+        </w:drawing>
+      </w:r>
+    </w:p>
+    <w:p>
+      <w:pPr>
+        <w:rPr>
+          <w:rFonts w:hint="eastAsia"/>
+        </w:rPr>
+      </w:pPr>
+      <w:r>
+        <w:rPr>
+          <w:rFonts w:hint="eastAsia"/>
+        </w:rPr>
         <w:t>J</w:t>
       </w:r>
       <w:r>
-        <w:rPr>
-          <w:rFonts w:hint="eastAsia"/>
-        </w:rPr>
-        <w:t>AVA</w:t>
-      </w:r>
-      <w:r>
-        <w:rPr>
-          <w:rFonts w:hint="eastAsia"/>
-        </w:rPr>
-        <w:t>线程</w:t>
-      </w:r>
-      <w:bookmarkStart w:id="0" w:name="_GoBack"/>
-      <w:bookmarkEnd w:id="0"/>
-    </w:p>
-    <w:p>
-      <w:pPr>
-        <w:pStyle w:val="2"/>
-        <w:rPr>
-          <w:rFonts w:hint="eastAsia"/>
-        </w:rPr>
-      </w:pPr>
-      <w:r>
-        <w:rPr>
-          <w:rFonts w:hint="eastAsia"/>
-        </w:rPr>
-        <w:t>JAVA</w:t>
-      </w:r>
-      <w:r>
-        <w:rPr>
-          <w:rFonts w:hint="eastAsia"/>
-        </w:rPr>
-        <w:t>线程池</w:t>
-      </w:r>
-    </w:p>
-    <w:p>
-      <w:pPr>
-        <w:rPr>
-          <w:rFonts w:hint="eastAsia"/>
-        </w:rPr>
-      </w:pPr>
-      <w:r>
-        <w:rPr>
-          <w:rFonts w:hint="eastAsia"/>
-        </w:rPr>
-        <w:t>J</w:t>
-      </w:r>
-      <w:r>
         <w:t>ava</w:t>
       </w:r>
       <w:r>
@@ -1217,24 +1968,18 @@
     </w:p>
     <w:p>
       <w:pPr>
-        <w:pStyle w:val="a3"/>
-        <w:numPr>
-          <w:ilvl w:val="0"/>
-          <w:numId w:val="4"/>
-        </w:numPr>
-        <w:ind w:firstLineChars="0"/>
+        <w:pStyle w:val="4"/>
         <w:rPr>
           <w:rFonts w:hint="eastAsia"/>
         </w:rPr>
       </w:pPr>
       <w:proofErr w:type="spellStart"/>
-      <w:r>
-        <w:rPr>
-          <w:b/>
-        </w:rPr>
+      <w:proofErr w:type="gramStart"/>
+      <w:r>
         <w:t>newCachedThreadPool</w:t>
       </w:r>
       <w:proofErr w:type="spellEnd"/>
+      <w:proofErr w:type="gramEnd"/>
     </w:p>
     <w:p>
       <w:pPr>
@@ -1821,6 +2566,7 @@
           <w:szCs w:val="18"/>
           <w:bdr w:val="none" w:sz="0" w:space="0" w:color="auto" w:frame="1"/>
         </w:rPr>
+        <w:lastRenderedPageBreak/>
         <w:t>        </w:t>
       </w:r>
       <w:proofErr w:type="spellStart"/>
@@ -2329,39 +3075,33 @@
       <w:r>
         <w:t>线程池为无限大，当执行第二个任务时第一个任务已经完成，会复用执行第一个任务的线程，而不用每次新建线程。</w:t>
       </w:r>
-      <w:r>
-        <w:rPr>
-          <w:rFonts w:ascii="Arial" w:hAnsi="Arial" w:cs="Arial"/>
-          <w:color w:val="362E2B"/>
-          <w:szCs w:val="21"/>
-        </w:rPr>
-        <w:br/>
-      </w:r>
-      <w:r>
-        <w:rPr>
-          <w:rFonts w:hint="eastAsia"/>
-          <w:b/>
-        </w:rPr>
-        <w:t xml:space="preserve">(2)  </w:t>
-      </w:r>
+    </w:p>
+    <w:p>
+      <w:pPr>
+        <w:pStyle w:val="4"/>
+        <w:rPr>
+          <w:rStyle w:val="4Char"/>
+          <w:rFonts w:hint="eastAsia"/>
+        </w:rPr>
+      </w:pPr>
       <w:proofErr w:type="spellStart"/>
-      <w:r>
-        <w:rPr>
-          <w:b/>
+      <w:proofErr w:type="gramStart"/>
+      <w:r>
+        <w:rPr>
+          <w:rStyle w:val="4Char"/>
         </w:rPr>
         <w:t>newFixedThreadPool</w:t>
       </w:r>
       <w:proofErr w:type="spellEnd"/>
-      <w:r>
-        <w:rPr>
-          <w:rFonts w:ascii="Arial" w:hAnsi="Arial" w:cs="Arial"/>
-          <w:color w:val="362E2B"/>
-          <w:szCs w:val="21"/>
-        </w:rPr>
-        <w:br/>
-      </w:r>
-      <w:r>
-        <w:lastRenderedPageBreak/>
+      <w:proofErr w:type="gramEnd"/>
+    </w:p>
+    <w:p>
+      <w:pPr>
+        <w:rPr>
+          <w:rFonts w:hint="eastAsia"/>
+        </w:rPr>
+      </w:pPr>
+      <w:r>
         <w:t>创建一个定长线程池，可控制线程最大并发数，超出的线程会在队列中等待。示例代码如下</w:t>
       </w:r>
       <w:r>
@@ -3558,37 +4298,15 @@
     </w:p>
     <w:p>
       <w:pPr>
-        <w:rPr>
-          <w:rFonts w:hint="eastAsia"/>
-          <w:b/>
-        </w:rPr>
-      </w:pPr>
-      <w:r>
-        <w:rPr>
-          <w:rFonts w:hint="eastAsia"/>
-          <w:b/>
-        </w:rPr>
-        <w:t>(3</w:t>
-      </w:r>
-      <w:r>
-        <w:rPr>
-          <w:b/>
-        </w:rPr>
-        <w:t xml:space="preserve">) </w:t>
-      </w:r>
-      <w:r>
-        <w:rPr>
-          <w:rFonts w:hint="eastAsia"/>
-          <w:b/>
-        </w:rPr>
-        <w:t xml:space="preserve"> </w:t>
-      </w:r>
+        <w:pStyle w:val="4"/>
+        <w:rPr>
+          <w:rFonts w:hint="eastAsia"/>
+        </w:rPr>
+      </w:pPr>
       <w:proofErr w:type="spellStart"/>
       <w:proofErr w:type="gramStart"/>
       <w:r>
-        <w:rPr>
-          <w:b/>
-        </w:rPr>
+        <w:lastRenderedPageBreak/>
         <w:t>newScheduledThreadPool</w:t>
       </w:r>
       <w:proofErr w:type="spellEnd"/>
@@ -4367,7 +5085,6 @@
           <w:szCs w:val="18"/>
           <w:bdr w:val="none" w:sz="0" w:space="0" w:color="auto" w:frame="1"/>
         </w:rPr>
-        <w:lastRenderedPageBreak/>
         <w:t>        System.out.println(</w:t>
       </w:r>
       <w:r>
@@ -4570,6 +5287,21 @@
     </w:p>
     <w:p>
       <w:pPr>
+        <w:pStyle w:val="4"/>
+        <w:rPr>
+          <w:rFonts w:hint="eastAsia"/>
+        </w:rPr>
+      </w:pPr>
+      <w:proofErr w:type="spellStart"/>
+      <w:proofErr w:type="gramStart"/>
+      <w:r>
+        <w:t>newSingleThreadExecutor</w:t>
+      </w:r>
+      <w:proofErr w:type="spellEnd"/>
+      <w:proofErr w:type="gramEnd"/>
+    </w:p>
+    <w:p>
+      <w:pPr>
         <w:widowControl/>
         <w:jc w:val="left"/>
         <w:rPr>
@@ -4579,36 +5311,6 @@
           <w:szCs w:val="24"/>
         </w:rPr>
       </w:pPr>
-      <w:r>
-        <w:rPr>
-          <w:b/>
-        </w:rPr>
-        <w:t>(4)</w:t>
-      </w:r>
-      <w:r>
-        <w:rPr>
-          <w:rFonts w:hint="eastAsia"/>
-          <w:b/>
-        </w:rPr>
-        <w:t xml:space="preserve">  </w:t>
-      </w:r>
-      <w:proofErr w:type="spellStart"/>
-      <w:r>
-        <w:rPr>
-          <w:b/>
-        </w:rPr>
-        <w:t>newSingleThreadExecutor</w:t>
-      </w:r>
-      <w:proofErr w:type="spellEnd"/>
-      <w:r>
-        <w:rPr>
-          <w:rFonts w:ascii="Arial" w:eastAsia="宋体" w:hAnsi="Arial" w:cs="Arial"/>
-          <w:color w:val="362E2B"/>
-          <w:kern w:val="0"/>
-          <w:szCs w:val="21"/>
-        </w:rPr>
-        <w:br/>
-      </w:r>
       <w:r>
         <w:t>创建一个单</w:t>
       </w:r>
@@ -5179,6 +5881,7 @@
           <w:szCs w:val="18"/>
           <w:bdr w:val="none" w:sz="0" w:space="0" w:color="auto" w:frame="1"/>
         </w:rPr>
+        <w:lastRenderedPageBreak/>
         <w:t>        </w:t>
       </w:r>
       <w:r>
@@ -5790,6 +6493,2895 @@
     </w:p>
     <w:p>
       <w:pPr>
+        <w:pStyle w:val="3"/>
+        <w:rPr>
+          <w:rFonts w:hint="eastAsia"/>
+        </w:rPr>
+      </w:pPr>
+      <w:r>
+        <w:rPr>
+          <w:rFonts w:hint="eastAsia"/>
+        </w:rPr>
+        <w:t>设计模式</w:t>
+      </w:r>
+    </w:p>
+    <w:p>
+      <w:pPr>
+        <w:rPr>
+          <w:rFonts w:hint="eastAsia"/>
+          <w:b/>
+        </w:rPr>
+      </w:pPr>
+      <w:r>
+        <w:fldChar w:fldCharType="begin"/>
+      </w:r>
+      <w:r>
+        <w:instrText xml:space="preserve"> </w:instrText>
+      </w:r>
+      <w:r>
+        <w:rPr>
+          <w:rFonts w:hint="eastAsia"/>
+        </w:rPr>
+        <w:instrText>= 1 \* GB3</w:instrText>
+      </w:r>
+      <w:r>
+        <w:instrText xml:space="preserve"> </w:instrText>
+      </w:r>
+      <w:r>
+        <w:fldChar w:fldCharType="separate"/>
+      </w:r>
+      <w:r>
+        <w:rPr>
+          <w:rFonts w:hint="eastAsia"/>
+          <w:noProof/>
+        </w:rPr>
+        <w:t>①</w:t>
+      </w:r>
+      <w:r>
+        <w:fldChar w:fldCharType="end"/>
+      </w:r>
+      <w:r>
+        <w:rPr>
+          <w:rFonts w:hint="eastAsia"/>
+        </w:rPr>
+        <w:t xml:space="preserve"> </w:t>
+      </w:r>
+      <w:r>
+        <w:rPr>
+          <w:rFonts w:hint="eastAsia"/>
+          <w:b/>
+        </w:rPr>
+        <w:t>静态代理和动态代理</w:t>
+      </w:r>
+    </w:p>
+    <w:p>
+      <w:r>
+        <w:rPr>
+          <w:rFonts w:hint="eastAsia"/>
+        </w:rPr>
+        <w:t xml:space="preserve">   </w:t>
+      </w:r>
+      <w:r>
+        <w:rPr>
+          <w:rFonts w:hint="eastAsia"/>
+        </w:rPr>
+        <w:t>动态代理相对于静态代理在使用上的优点主要是能够对一个对象的所有方法进行统一包装，而且后期被代理的类添加方法的时候动态代理类不需要改动。</w:t>
+      </w:r>
+    </w:p>
+    <w:p>
+      <w:pPr>
+        <w:ind w:firstLineChars="150" w:firstLine="315"/>
+      </w:pPr>
+      <w:r>
+        <w:rPr>
+          <w:rFonts w:hint="eastAsia"/>
+        </w:rPr>
+        <w:t>缺点是要求被代理的类必须实现了接口，因为动态代理类在实现的时候继承了</w:t>
+      </w:r>
+      <w:r>
+        <w:rPr>
+          <w:rFonts w:hint="eastAsia"/>
+        </w:rPr>
+        <w:t>Proxy</w:t>
+      </w:r>
+      <w:r>
+        <w:rPr>
+          <w:rFonts w:hint="eastAsia"/>
+        </w:rPr>
+        <w:t>类，</w:t>
+      </w:r>
+      <w:r>
+        <w:rPr>
+          <w:rFonts w:hint="eastAsia"/>
+        </w:rPr>
+        <w:t>java</w:t>
+      </w:r>
+      <w:r>
+        <w:rPr>
+          <w:rFonts w:hint="eastAsia"/>
+        </w:rPr>
+        <w:t>不支持多继承，因此动态代理类只能根据接口来定义方法。</w:t>
+      </w:r>
+    </w:p>
+    <w:p>
+      <w:pPr>
+        <w:ind w:firstLineChars="150" w:firstLine="315"/>
+        <w:rPr>
+          <w:rFonts w:hint="eastAsia"/>
+        </w:rPr>
+      </w:pPr>
+      <w:r>
+        <w:rPr>
+          <w:rFonts w:hint="eastAsia"/>
+        </w:rPr>
+        <w:t>最后动态代理之所以叫做动态代理是因为</w:t>
+      </w:r>
+      <w:r>
+        <w:rPr>
+          <w:rFonts w:hint="eastAsia"/>
+        </w:rPr>
+        <w:t>java</w:t>
+      </w:r>
+      <w:r>
+        <w:rPr>
+          <w:rFonts w:hint="eastAsia"/>
+        </w:rPr>
+        <w:t>在实现动态代理的时候，动态代理类是在运行时动态生成和</w:t>
+      </w:r>
+      <w:bookmarkStart w:id="0" w:name="_GoBack"/>
+      <w:bookmarkEnd w:id="0"/>
+      <w:r>
+        <w:rPr>
+          <w:rFonts w:hint="eastAsia"/>
+        </w:rPr>
+        <w:t>加载的，相对的，静态代理类和其他普通类一下，在类加载阶段就加载了。</w:t>
+      </w:r>
+    </w:p>
+    <w:p>
+      <w:pPr>
+        <w:pStyle w:val="3"/>
+        <w:rPr>
+          <w:rFonts w:hint="eastAsia"/>
+        </w:rPr>
+      </w:pPr>
+      <w:r>
+        <w:rPr>
+          <w:rFonts w:hint="eastAsia"/>
+        </w:rPr>
+        <w:lastRenderedPageBreak/>
+        <w:t xml:space="preserve">JAVA </w:t>
+      </w:r>
+      <w:r>
+        <w:rPr>
+          <w:rFonts w:hint="eastAsia"/>
+        </w:rPr>
+        <w:t>并发编程</w:t>
+      </w:r>
+    </w:p>
+    <w:p>
+      <w:pPr>
+        <w:pStyle w:val="2"/>
+        <w:rPr>
+          <w:rFonts w:hint="eastAsia"/>
+        </w:rPr>
+      </w:pPr>
+      <w:r>
+        <w:rPr>
+          <w:rFonts w:hint="eastAsia"/>
+        </w:rPr>
+        <w:t>JAVA</w:t>
+      </w:r>
+      <w:r>
+        <w:rPr>
+          <w:rFonts w:hint="eastAsia"/>
+        </w:rPr>
+        <w:t>框架</w:t>
+      </w:r>
+    </w:p>
+    <w:p>
+      <w:pPr>
+        <w:pStyle w:val="3"/>
+        <w:rPr>
+          <w:rFonts w:hint="eastAsia"/>
+        </w:rPr>
+      </w:pPr>
+      <w:r>
+        <w:rPr>
+          <w:rFonts w:hint="eastAsia"/>
+        </w:rPr>
+        <w:t>Spring</w:t>
+      </w:r>
+    </w:p>
+    <w:p>
+      <w:pPr>
+        <w:pStyle w:val="4"/>
+        <w:rPr>
+          <w:rFonts w:hint="eastAsia"/>
+        </w:rPr>
+      </w:pPr>
+      <w:r>
+        <w:rPr>
+          <w:rFonts w:hint="eastAsia"/>
+        </w:rPr>
+        <w:t>控制反转（</w:t>
+      </w:r>
+      <w:r>
+        <w:rPr>
+          <w:rFonts w:hint="eastAsia"/>
+        </w:rPr>
+        <w:t>IOC</w:t>
+      </w:r>
+      <w:r>
+        <w:rPr>
+          <w:rFonts w:hint="eastAsia"/>
+        </w:rPr>
+        <w:t>）</w:t>
+      </w:r>
+    </w:p>
+    <w:p>
+      <w:pPr>
+        <w:pStyle w:val="4"/>
+        <w:rPr>
+          <w:rFonts w:hint="eastAsia"/>
+        </w:rPr>
+      </w:pPr>
+      <w:r>
+        <w:rPr>
+          <w:rFonts w:hint="eastAsia"/>
+        </w:rPr>
+        <w:t>面向切面（</w:t>
+      </w:r>
+      <w:r>
+        <w:rPr>
+          <w:rFonts w:hint="eastAsia"/>
+        </w:rPr>
+        <w:t>AOP</w:t>
+      </w:r>
+      <w:r>
+        <w:rPr>
+          <w:rFonts w:hint="eastAsia"/>
+        </w:rPr>
+        <w:t>）</w:t>
+      </w:r>
+    </w:p>
+    <w:p>
+      <w:pPr>
+        <w:pStyle w:val="3"/>
+        <w:rPr>
+          <w:rFonts w:hint="eastAsia"/>
+        </w:rPr>
+      </w:pPr>
+      <w:r>
+        <w:rPr>
+          <w:rFonts w:hint="eastAsia"/>
+        </w:rPr>
+        <w:t>Spring MVC</w:t>
+      </w:r>
+    </w:p>
+    <w:p>
+      <w:pPr>
+        <w:pStyle w:val="3"/>
+        <w:rPr>
+          <w:rFonts w:hint="eastAsia"/>
+        </w:rPr>
+      </w:pPr>
+      <w:r>
+        <w:rPr>
+          <w:rFonts w:hint="eastAsia"/>
+        </w:rPr>
+        <w:t>Struts2</w:t>
+      </w:r>
+    </w:p>
+    <w:p>
+      <w:pPr>
+        <w:pStyle w:val="3"/>
+        <w:rPr>
+          <w:rFonts w:hint="eastAsia"/>
+        </w:rPr>
+      </w:pPr>
+      <w:proofErr w:type="spellStart"/>
+      <w:r>
+        <w:rPr>
+          <w:rFonts w:hint="eastAsia"/>
+        </w:rPr>
+        <w:t>MyBatis</w:t>
+      </w:r>
+      <w:proofErr w:type="spellEnd"/>
+    </w:p>
+    <w:p>
+      <w:pPr>
+        <w:pStyle w:val="3"/>
+        <w:rPr>
+          <w:rFonts w:hint="eastAsia"/>
+        </w:rPr>
+      </w:pPr>
+      <w:r>
+        <w:rPr>
+          <w:rFonts w:hint="eastAsia"/>
+        </w:rPr>
+        <w:t>Hibernate</w:t>
+      </w:r>
+    </w:p>
+    <w:p>
+      <w:pPr>
+        <w:pStyle w:val="2"/>
+        <w:rPr>
+          <w:rFonts w:hint="eastAsia"/>
+        </w:rPr>
+      </w:pPr>
+      <w:r>
+        <w:rPr>
+          <w:rFonts w:hint="eastAsia"/>
+        </w:rPr>
+        <w:t>数据库（</w:t>
+      </w:r>
+      <w:r>
+        <w:rPr>
+          <w:rFonts w:hint="eastAsia"/>
+        </w:rPr>
+        <w:t>MySQL</w:t>
+      </w:r>
+      <w:r>
+        <w:rPr>
+          <w:rFonts w:hint="eastAsia"/>
+        </w:rPr>
+        <w:t>、</w:t>
+      </w:r>
+      <w:r>
+        <w:rPr>
+          <w:rFonts w:hint="eastAsia"/>
+        </w:rPr>
+        <w:t>Oracle</w:t>
+      </w:r>
+      <w:r>
+        <w:rPr>
+          <w:rFonts w:hint="eastAsia"/>
+        </w:rPr>
+        <w:t>）</w:t>
+      </w:r>
+    </w:p>
+    <w:p>
+      <w:pPr>
+        <w:pStyle w:val="3"/>
+        <w:rPr>
+          <w:rFonts w:hint="eastAsia"/>
+        </w:rPr>
+      </w:pPr>
+      <w:r>
+        <w:rPr>
+          <w:rFonts w:hint="eastAsia"/>
+        </w:rPr>
+        <w:t>SQL</w:t>
+      </w:r>
+      <w:r>
+        <w:rPr>
+          <w:rFonts w:hint="eastAsia"/>
+        </w:rPr>
+        <w:t>基础</w:t>
+      </w:r>
+    </w:p>
+    <w:p>
+      <w:pPr>
+        <w:pStyle w:val="4"/>
+        <w:rPr>
+          <w:rFonts w:hint="eastAsia"/>
+        </w:rPr>
+      </w:pPr>
+      <w:r>
+        <w:rPr>
+          <w:rFonts w:hint="eastAsia"/>
+        </w:rPr>
+        <w:t>索引</w:t>
+      </w:r>
+    </w:p>
+    <w:p>
+      <w:pPr>
+        <w:pStyle w:val="4"/>
+        <w:rPr>
+          <w:rFonts w:hint="eastAsia"/>
+        </w:rPr>
+      </w:pPr>
+      <w:r>
+        <w:rPr>
+          <w:rFonts w:hint="eastAsia"/>
+        </w:rPr>
+        <w:t>视图</w:t>
+      </w:r>
+    </w:p>
+    <w:p>
+      <w:pPr>
+        <w:pStyle w:val="4"/>
+        <w:rPr>
+          <w:rFonts w:hint="eastAsia"/>
+        </w:rPr>
+      </w:pPr>
+      <w:r>
+        <w:rPr>
+          <w:rFonts w:hint="eastAsia"/>
+        </w:rPr>
+        <w:t>存储过程</w:t>
+      </w:r>
+    </w:p>
+    <w:p>
+      <w:pPr>
+        <w:pStyle w:val="4"/>
+        <w:rPr>
+          <w:rFonts w:hint="eastAsia"/>
+        </w:rPr>
+      </w:pPr>
+      <w:r>
+        <w:rPr>
+          <w:rFonts w:hint="eastAsia"/>
+        </w:rPr>
+        <w:t>触发器</w:t>
+      </w:r>
+    </w:p>
+    <w:p>
+      <w:pPr>
+        <w:pStyle w:val="3"/>
+        <w:rPr>
+          <w:rFonts w:hint="eastAsia"/>
+        </w:rPr>
+      </w:pPr>
+      <w:r>
+        <w:rPr>
+          <w:rFonts w:hint="eastAsia"/>
+        </w:rPr>
+        <w:lastRenderedPageBreak/>
+        <w:t xml:space="preserve">SQL </w:t>
+      </w:r>
+      <w:r>
+        <w:rPr>
+          <w:rFonts w:hint="eastAsia"/>
+        </w:rPr>
+        <w:t>优化</w:t>
+      </w:r>
+    </w:p>
+    <w:p>
+      <w:pPr>
+        <w:pStyle w:val="3"/>
+        <w:rPr>
+          <w:rFonts w:hint="eastAsia"/>
+        </w:rPr>
+      </w:pPr>
+      <w:r>
+        <w:rPr>
+          <w:rFonts w:hint="eastAsia"/>
+        </w:rPr>
+        <w:t>乐观锁和悲观锁</w:t>
+      </w:r>
+    </w:p>
+    <w:p>
+      <w:pPr>
+        <w:pStyle w:val="3"/>
+        <w:rPr>
+          <w:rFonts w:hint="eastAsia"/>
+        </w:rPr>
+      </w:pPr>
+      <w:r>
+        <w:rPr>
+          <w:rFonts w:hint="eastAsia"/>
+        </w:rPr>
+        <w:t>分区和分表</w:t>
+      </w:r>
+    </w:p>
+    <w:p>
+      <w:pPr>
+        <w:pStyle w:val="3"/>
+        <w:rPr>
+          <w:rFonts w:hint="eastAsia"/>
+        </w:rPr>
+      </w:pPr>
+      <w:r>
+        <w:rPr>
+          <w:rFonts w:hint="eastAsia"/>
+        </w:rPr>
+        <w:t>事务</w:t>
+      </w:r>
+    </w:p>
+    <w:p>
+      <w:pPr>
+        <w:rPr>
+          <w:rFonts w:hint="eastAsia"/>
+          <w:szCs w:val="21"/>
+        </w:rPr>
+      </w:pPr>
+      <w:r>
+        <w:rPr>
+          <w:rStyle w:val="4Char"/>
+        </w:rPr>
+        <w:t> </w:t>
+      </w:r>
+      <w:r>
+        <w:rPr>
+          <w:rStyle w:val="4Char"/>
+        </w:rPr>
+        <w:fldChar w:fldCharType="begin"/>
+      </w:r>
+      <w:r>
+        <w:rPr>
+          <w:rStyle w:val="4Char"/>
+        </w:rPr>
+        <w:instrText xml:space="preserve"> </w:instrText>
+      </w:r>
+      <w:r>
+        <w:rPr>
+          <w:rStyle w:val="4Char"/>
+          <w:rFonts w:hint="eastAsia"/>
+        </w:rPr>
+        <w:instrText>= 1 \* GB3</w:instrText>
+      </w:r>
+      <w:r>
+        <w:rPr>
+          <w:rStyle w:val="4Char"/>
+        </w:rPr>
+        <w:instrText xml:space="preserve"> </w:instrText>
+      </w:r>
+      <w:r>
+        <w:rPr>
+          <w:rStyle w:val="4Char"/>
+        </w:rPr>
+        <w:fldChar w:fldCharType="separate"/>
+      </w:r>
+      <w:r>
+        <w:rPr>
+          <w:rStyle w:val="4Char"/>
+          <w:rFonts w:hint="eastAsia"/>
+        </w:rPr>
+        <w:t>①</w:t>
+      </w:r>
+      <w:r>
+        <w:rPr>
+          <w:rStyle w:val="4Char"/>
+        </w:rPr>
+        <w:fldChar w:fldCharType="end"/>
+      </w:r>
+      <w:r>
+        <w:rPr>
+          <w:rStyle w:val="4Char"/>
+          <w:rFonts w:hint="eastAsia"/>
+        </w:rPr>
+        <w:t xml:space="preserve"> </w:t>
+      </w:r>
+      <w:r>
+        <w:rPr>
+          <w:rStyle w:val="4Char"/>
+        </w:rPr>
+        <w:t>事务的</w:t>
+      </w:r>
+      <w:r>
+        <w:rPr>
+          <w:rStyle w:val="4Char"/>
+        </w:rPr>
+        <w:t>ACID</w:t>
+      </w:r>
+      <w:r>
+        <w:rPr>
+          <w:rStyle w:val="4Char"/>
+        </w:rPr>
+        <w:t>属性</w:t>
+      </w:r>
+      <w:r>
+        <w:rPr>
+          <w:szCs w:val="21"/>
+        </w:rPr>
+        <w:t>：</w:t>
+      </w:r>
+    </w:p>
+    <w:p>
+      <w:pPr>
+        <w:rPr>
+          <w:rFonts w:hint="eastAsia"/>
+          <w:szCs w:val="21"/>
+        </w:rPr>
+      </w:pPr>
+      <w:r>
+        <w:rPr>
+          <w:szCs w:val="21"/>
+        </w:rPr>
+        <w:t xml:space="preserve">    1. </w:t>
+      </w:r>
+      <w:r>
+        <w:rPr>
+          <w:szCs w:val="21"/>
+        </w:rPr>
+        <w:t>原子性（</w:t>
+      </w:r>
+      <w:r>
+        <w:rPr>
+          <w:szCs w:val="21"/>
+        </w:rPr>
+        <w:t>Atomicity</w:t>
+      </w:r>
+      <w:r>
+        <w:rPr>
+          <w:szCs w:val="21"/>
+        </w:rPr>
+        <w:t>）</w:t>
+      </w:r>
+    </w:p>
+    <w:p>
+      <w:pPr>
+        <w:ind w:firstLine="240"/>
+        <w:rPr>
+          <w:rFonts w:hint="eastAsia"/>
+          <w:szCs w:val="21"/>
+        </w:rPr>
+      </w:pPr>
+      <w:r>
+        <w:rPr>
+          <w:szCs w:val="21"/>
+        </w:rPr>
+        <w:t>原子性是指事务是一个不可分割的工作单位，事务中的操作要么都发生，要么都不发生。</w:t>
+      </w:r>
+      <w:r>
+        <w:rPr>
+          <w:szCs w:val="21"/>
+        </w:rPr>
+        <w:br/>
+        <w:t>    </w:t>
+      </w:r>
+      <w:r>
+        <w:rPr>
+          <w:szCs w:val="21"/>
+        </w:rPr>
+        <w:t xml:space="preserve">2. </w:t>
+      </w:r>
+      <w:r>
+        <w:rPr>
+          <w:szCs w:val="21"/>
+        </w:rPr>
+        <w:t>一致性（</w:t>
+      </w:r>
+      <w:r>
+        <w:rPr>
+          <w:szCs w:val="21"/>
+        </w:rPr>
+        <w:t>Consistency</w:t>
+      </w:r>
+      <w:r>
+        <w:rPr>
+          <w:szCs w:val="21"/>
+        </w:rPr>
+        <w:t>）</w:t>
+      </w:r>
+    </w:p>
+    <w:p>
+      <w:pPr>
+        <w:ind w:firstLine="240"/>
+        <w:rPr>
+          <w:rFonts w:hint="eastAsia"/>
+          <w:szCs w:val="21"/>
+        </w:rPr>
+      </w:pPr>
+      <w:r>
+        <w:rPr>
+          <w:szCs w:val="21"/>
+        </w:rPr>
+        <w:t> </w:t>
+      </w:r>
+      <w:r>
+        <w:rPr>
+          <w:szCs w:val="21"/>
+        </w:rPr>
+        <w:t>事务必须使数据库从一个一致性状态变换到另外一个一致性状态。</w:t>
+      </w:r>
+    </w:p>
+    <w:p>
+      <w:pPr>
+        <w:ind w:firstLine="255"/>
+        <w:rPr>
+          <w:rFonts w:hint="eastAsia"/>
+          <w:szCs w:val="21"/>
+        </w:rPr>
+      </w:pPr>
+      <w:r>
+        <w:rPr>
+          <w:szCs w:val="21"/>
+        </w:rPr>
+        <w:t xml:space="preserve">3. </w:t>
+      </w:r>
+      <w:r>
+        <w:rPr>
+          <w:szCs w:val="21"/>
+        </w:rPr>
+        <w:t>隔离性（</w:t>
+      </w:r>
+      <w:r>
+        <w:rPr>
+          <w:szCs w:val="21"/>
+        </w:rPr>
+        <w:t>Isolation</w:t>
+      </w:r>
+      <w:r>
+        <w:rPr>
+          <w:szCs w:val="21"/>
+        </w:rPr>
+        <w:t>）</w:t>
+      </w:r>
+    </w:p>
+    <w:p>
+      <w:pPr>
+        <w:ind w:firstLine="255"/>
+        <w:rPr>
+          <w:rFonts w:hint="eastAsia"/>
+          <w:szCs w:val="21"/>
+        </w:rPr>
+      </w:pPr>
+      <w:r>
+        <w:rPr>
+          <w:szCs w:val="21"/>
+        </w:rPr>
+        <w:t> </w:t>
+      </w:r>
+      <w:r>
+        <w:rPr>
+          <w:szCs w:val="21"/>
+        </w:rPr>
+        <w:t>事务的隔离性是指一个事务的执行不能被其他事务干扰，即一个事务内部的操作及使用的数据对并发的其他事务是隔离的，并发执行的各个事务之间不能互相干扰。</w:t>
+      </w:r>
+    </w:p>
+    <w:p>
+      <w:pPr>
+        <w:ind w:firstLine="255"/>
+        <w:rPr>
+          <w:rFonts w:hint="eastAsia"/>
+          <w:szCs w:val="21"/>
+        </w:rPr>
+      </w:pPr>
+      <w:r>
+        <w:rPr>
+          <w:szCs w:val="21"/>
+        </w:rPr>
+        <w:t xml:space="preserve">4. </w:t>
+      </w:r>
+      <w:r>
+        <w:rPr>
+          <w:szCs w:val="21"/>
+        </w:rPr>
+        <w:t>持久性（</w:t>
+      </w:r>
+      <w:r>
+        <w:rPr>
+          <w:szCs w:val="21"/>
+        </w:rPr>
+        <w:t>Durability</w:t>
+      </w:r>
+      <w:r>
+        <w:rPr>
+          <w:szCs w:val="21"/>
+        </w:rPr>
+        <w:t>）</w:t>
+      </w:r>
+      <w:r>
+        <w:rPr>
+          <w:szCs w:val="21"/>
+        </w:rPr>
+        <w:br/>
+        <w:t>    </w:t>
+      </w:r>
+      <w:r>
+        <w:rPr>
+          <w:szCs w:val="21"/>
+        </w:rPr>
+        <w:t>持久性是指一个事务一旦被提交，它对数据库中数据的改变就是永久性的，接下来的其他操作和数据库故障不应该对其有任何影响。</w:t>
+      </w:r>
+    </w:p>
+    <w:p>
+      <w:pPr>
+        <w:rPr>
+          <w:rFonts w:hint="eastAsia"/>
+          <w:szCs w:val="21"/>
+        </w:rPr>
+      </w:pPr>
+      <w:r>
+        <w:rPr>
+          <w:rStyle w:val="4Char"/>
+        </w:rPr>
+        <w:fldChar w:fldCharType="begin"/>
+      </w:r>
+      <w:r>
+        <w:rPr>
+          <w:rStyle w:val="4Char"/>
+        </w:rPr>
+        <w:instrText xml:space="preserve"> </w:instrText>
+      </w:r>
+      <w:r>
+        <w:rPr>
+          <w:rStyle w:val="4Char"/>
+          <w:rFonts w:hint="eastAsia"/>
+        </w:rPr>
+        <w:instrText>= 2 \* GB3</w:instrText>
+      </w:r>
+      <w:r>
+        <w:rPr>
+          <w:rStyle w:val="4Char"/>
+        </w:rPr>
+        <w:instrText xml:space="preserve"> </w:instrText>
+      </w:r>
+      <w:r>
+        <w:rPr>
+          <w:rStyle w:val="4Char"/>
+        </w:rPr>
+        <w:fldChar w:fldCharType="separate"/>
+      </w:r>
+      <w:r>
+        <w:rPr>
+          <w:rStyle w:val="4Char"/>
+          <w:rFonts w:hint="eastAsia"/>
+        </w:rPr>
+        <w:t>②</w:t>
+      </w:r>
+      <w:r>
+        <w:rPr>
+          <w:rStyle w:val="4Char"/>
+        </w:rPr>
+        <w:fldChar w:fldCharType="end"/>
+      </w:r>
+      <w:r>
+        <w:rPr>
+          <w:rStyle w:val="4Char"/>
+          <w:rFonts w:hint="eastAsia"/>
+        </w:rPr>
+        <w:t xml:space="preserve"> </w:t>
+      </w:r>
+      <w:r>
+        <w:rPr>
+          <w:rStyle w:val="4Char"/>
+          <w:rFonts w:hint="eastAsia"/>
+        </w:rPr>
+        <w:t>事务隔离级别</w:t>
+      </w:r>
+      <w:r>
+        <w:rPr>
+          <w:rFonts w:hint="eastAsia"/>
+          <w:szCs w:val="21"/>
+        </w:rPr>
+        <w:t>：</w:t>
+      </w:r>
+    </w:p>
+    <w:p>
+      <w:pPr>
+        <w:rPr>
+          <w:szCs w:val="21"/>
+        </w:rPr>
+      </w:pPr>
+      <w:r>
+        <w:rPr>
+          <w:rFonts w:hint="eastAsia"/>
+          <w:szCs w:val="21"/>
+        </w:rPr>
+        <w:tab/>
+      </w:r>
+    </w:p>
+    <w:p>
+      <w:pPr>
+        <w:rPr>
+          <w:rFonts w:hint="eastAsia"/>
+          <w:szCs w:val="21"/>
+        </w:rPr>
+      </w:pPr>
+      <w:r>
+        <w:rPr>
+          <w:rFonts w:hint="eastAsia"/>
+          <w:b/>
+          <w:szCs w:val="21"/>
+        </w:rPr>
+        <w:t>读操作未提交（</w:t>
+      </w:r>
+      <w:r>
+        <w:rPr>
+          <w:rFonts w:hint="eastAsia"/>
+          <w:b/>
+          <w:szCs w:val="21"/>
+        </w:rPr>
+        <w:t>Read Uncommitted</w:t>
+      </w:r>
+      <w:r>
+        <w:rPr>
+          <w:rFonts w:hint="eastAsia"/>
+          <w:b/>
+          <w:szCs w:val="21"/>
+        </w:rPr>
+        <w:t>）</w:t>
+      </w:r>
+      <w:r>
+        <w:rPr>
+          <w:rFonts w:hint="eastAsia"/>
+          <w:szCs w:val="21"/>
+        </w:rPr>
+        <w:t>：读取未提交的数据是允许的。说明一个事务在提交前，其变化对于其他事务来说是可见的。这样脏读、不可重读和</w:t>
+      </w:r>
+      <w:proofErr w:type="gramStart"/>
+      <w:r>
+        <w:rPr>
+          <w:rFonts w:hint="eastAsia"/>
+          <w:szCs w:val="21"/>
+        </w:rPr>
+        <w:t>幻读</w:t>
+      </w:r>
+      <w:proofErr w:type="gramEnd"/>
+      <w:r>
+        <w:rPr>
+          <w:rFonts w:hint="eastAsia"/>
+          <w:szCs w:val="21"/>
+        </w:rPr>
+        <w:t>都是允许的。当一个事务已经写入一行数据但未提交，其他事务都不能再写入此行数据；但是，任何事务都可以读任何数据。这个隔离级别使用排写锁实现。</w:t>
+      </w:r>
+    </w:p>
+    <w:p>
+      <w:pPr>
+        <w:rPr>
+          <w:szCs w:val="21"/>
+        </w:rPr>
+      </w:pPr>
+    </w:p>
+    <w:p>
+      <w:pPr>
+        <w:rPr>
+          <w:rFonts w:hint="eastAsia"/>
+          <w:szCs w:val="21"/>
+        </w:rPr>
+      </w:pPr>
+      <w:r>
+        <w:rPr>
+          <w:rFonts w:hint="eastAsia"/>
+          <w:b/>
+          <w:szCs w:val="21"/>
+        </w:rPr>
+        <w:t>读操作已提交（</w:t>
+      </w:r>
+      <w:r>
+        <w:rPr>
+          <w:rFonts w:hint="eastAsia"/>
+          <w:b/>
+          <w:szCs w:val="21"/>
+        </w:rPr>
+        <w:t>Read Committed</w:t>
+      </w:r>
+      <w:r>
+        <w:rPr>
+          <w:rFonts w:hint="eastAsia"/>
+          <w:b/>
+          <w:szCs w:val="21"/>
+        </w:rPr>
+        <w:t>）</w:t>
+      </w:r>
+      <w:r>
+        <w:rPr>
+          <w:rFonts w:hint="eastAsia"/>
+          <w:szCs w:val="21"/>
+        </w:rPr>
+        <w:t>：读取未提交的数据是不允许的，它使用临时的共读锁和排写锁实现。这种隔离级别不允许脏读，但不可重读和</w:t>
+      </w:r>
+      <w:proofErr w:type="gramStart"/>
+      <w:r>
+        <w:rPr>
+          <w:rFonts w:hint="eastAsia"/>
+          <w:szCs w:val="21"/>
+        </w:rPr>
+        <w:t>幻读</w:t>
+      </w:r>
+      <w:proofErr w:type="gramEnd"/>
+      <w:r>
+        <w:rPr>
+          <w:rFonts w:hint="eastAsia"/>
+          <w:szCs w:val="21"/>
+        </w:rPr>
+        <w:t>是允许的。</w:t>
+      </w:r>
+    </w:p>
+    <w:p>
+      <w:pPr>
+        <w:rPr>
+          <w:szCs w:val="21"/>
+        </w:rPr>
+      </w:pPr>
+    </w:p>
+    <w:p>
+      <w:pPr>
+        <w:rPr>
+          <w:rFonts w:hint="eastAsia"/>
+          <w:szCs w:val="21"/>
+        </w:rPr>
+      </w:pPr>
+      <w:r>
+        <w:rPr>
+          <w:rFonts w:hint="eastAsia"/>
+          <w:b/>
+          <w:szCs w:val="21"/>
+        </w:rPr>
+        <w:t>可重读（</w:t>
+      </w:r>
+      <w:r>
+        <w:rPr>
+          <w:rFonts w:hint="eastAsia"/>
+          <w:b/>
+          <w:szCs w:val="21"/>
+        </w:rPr>
+        <w:t>Repeatable Read</w:t>
+      </w:r>
+      <w:r>
+        <w:rPr>
+          <w:rFonts w:hint="eastAsia"/>
+          <w:b/>
+          <w:szCs w:val="21"/>
+        </w:rPr>
+        <w:t>）</w:t>
+      </w:r>
+      <w:r>
+        <w:rPr>
+          <w:rFonts w:hint="eastAsia"/>
+          <w:szCs w:val="21"/>
+        </w:rPr>
+        <w:t>：说明事务保证能够再次读取相同的数据而不会失败。此隔离级别不</w:t>
+      </w:r>
+      <w:proofErr w:type="gramStart"/>
+      <w:r>
+        <w:rPr>
+          <w:rFonts w:hint="eastAsia"/>
+          <w:szCs w:val="21"/>
+        </w:rPr>
+        <w:t>允许脏读和</w:t>
+      </w:r>
+      <w:proofErr w:type="gramEnd"/>
+      <w:r>
+        <w:rPr>
+          <w:rFonts w:hint="eastAsia"/>
+          <w:szCs w:val="21"/>
+        </w:rPr>
+        <w:t>不可重读，</w:t>
+      </w:r>
+      <w:proofErr w:type="gramStart"/>
+      <w:r>
+        <w:rPr>
+          <w:rFonts w:hint="eastAsia"/>
+          <w:szCs w:val="21"/>
+        </w:rPr>
+        <w:t>但幻读会</w:t>
+      </w:r>
+      <w:proofErr w:type="gramEnd"/>
+      <w:r>
+        <w:rPr>
+          <w:rFonts w:hint="eastAsia"/>
+          <w:szCs w:val="21"/>
+        </w:rPr>
+        <w:t>出现。</w:t>
+      </w:r>
+    </w:p>
+    <w:p>
+      <w:pPr>
+        <w:rPr>
+          <w:szCs w:val="21"/>
+        </w:rPr>
+      </w:pPr>
+    </w:p>
+    <w:p>
+      <w:pPr>
+        <w:rPr>
+          <w:rFonts w:hint="eastAsia"/>
+          <w:szCs w:val="21"/>
+        </w:rPr>
+      </w:pPr>
+      <w:r>
+        <w:rPr>
+          <w:rFonts w:hint="eastAsia"/>
+          <w:b/>
+          <w:szCs w:val="21"/>
+        </w:rPr>
+        <w:t>可串行化（</w:t>
+      </w:r>
+      <w:r>
+        <w:rPr>
+          <w:rFonts w:hint="eastAsia"/>
+          <w:b/>
+          <w:szCs w:val="21"/>
+        </w:rPr>
+        <w:t>Serializable</w:t>
+      </w:r>
+      <w:r>
+        <w:rPr>
+          <w:rFonts w:hint="eastAsia"/>
+          <w:b/>
+          <w:szCs w:val="21"/>
+        </w:rPr>
+        <w:t>）</w:t>
+      </w:r>
+      <w:r>
+        <w:rPr>
+          <w:rFonts w:hint="eastAsia"/>
+          <w:szCs w:val="21"/>
+        </w:rPr>
+        <w:t>：提供最严格的事务隔离。这个隔离级别不允许事务并行执行，只允许串行执行。这样，脏读、不可重读</w:t>
+      </w:r>
+      <w:proofErr w:type="gramStart"/>
+      <w:r>
+        <w:rPr>
+          <w:rFonts w:hint="eastAsia"/>
+          <w:szCs w:val="21"/>
+        </w:rPr>
+        <w:t>或幻读都</w:t>
+      </w:r>
+      <w:proofErr w:type="gramEnd"/>
+      <w:r>
+        <w:rPr>
+          <w:rFonts w:hint="eastAsia"/>
+          <w:szCs w:val="21"/>
+        </w:rPr>
+        <w:t>可发生。</w:t>
+      </w:r>
+    </w:p>
+    <w:p>
+      <w:pPr>
+        <w:rPr>
+          <w:rFonts w:hint="eastAsia"/>
+          <w:szCs w:val="21"/>
+        </w:rPr>
+      </w:pPr>
+    </w:p>
+    <w:p>
+      <w:pPr>
+        <w:widowControl/>
+        <w:spacing w:before="100" w:beforeAutospacing="1" w:after="100" w:afterAutospacing="1"/>
+        <w:jc w:val="center"/>
+        <w:rPr>
+          <w:rFonts w:ascii="宋体" w:eastAsia="宋体" w:hAnsi="宋体" w:cs="宋体"/>
+          <w:kern w:val="0"/>
+          <w:sz w:val="24"/>
+          <w:szCs w:val="24"/>
+        </w:rPr>
+      </w:pPr>
+      <w:r>
+        <w:rPr>
+          <w:rFonts w:ascii="宋体" w:eastAsia="宋体" w:hAnsi="宋体" w:cs="宋体"/>
+          <w:b/>
+          <w:bCs/>
+          <w:kern w:val="0"/>
+          <w:sz w:val="24"/>
+          <w:szCs w:val="24"/>
+        </w:rPr>
+        <w:t>1. 1事务隔离与隔离级别的关系</w:t>
+      </w:r>
+    </w:p>
+    <w:tbl>
+      <w:tblPr>
+        <w:tblW w:w="9044" w:type="dxa"/>
+        <w:jc w:val="center"/>
+        <w:tblCellSpacing w:w="0" w:type="dxa"/>
+        <w:tblBorders>
+          <w:top w:val="outset" w:sz="6" w:space="0" w:color="auto"/>
+          <w:left w:val="outset" w:sz="6" w:space="0" w:color="auto"/>
+          <w:bottom w:val="outset" w:sz="6" w:space="0" w:color="auto"/>
+          <w:right w:val="outset" w:sz="6" w:space="0" w:color="auto"/>
+        </w:tblBorders>
+        <w:tblCellMar>
+          <w:left w:w="0" w:type="dxa"/>
+          <w:right w:w="0" w:type="dxa"/>
+        </w:tblCellMar>
+        <w:tblLook w:val="04A0" w:firstRow="1" w:lastRow="0" w:firstColumn="1" w:lastColumn="0" w:noHBand="0" w:noVBand="1"/>
+      </w:tblPr>
+      <w:tblGrid>
+        <w:gridCol w:w="2873"/>
+        <w:gridCol w:w="1544"/>
+        <w:gridCol w:w="2839"/>
+        <w:gridCol w:w="1788"/>
+      </w:tblGrid>
+      <w:tr>
+        <w:trPr>
+          <w:tblCellSpacing w:w="0" w:type="dxa"/>
+          <w:jc w:val="center"/>
+        </w:trPr>
+        <w:tc>
+          <w:tcPr>
+            <w:tcW w:w="2873" w:type="dxa"/>
+            <w:tcBorders>
+              <w:top w:val="outset" w:sz="6" w:space="0" w:color="auto"/>
+              <w:left w:val="outset" w:sz="6" w:space="0" w:color="auto"/>
+              <w:bottom w:val="outset" w:sz="6" w:space="0" w:color="auto"/>
+              <w:right w:val="outset" w:sz="6" w:space="0" w:color="auto"/>
+            </w:tcBorders>
+            <w:hideMark/>
+          </w:tcPr>
+          <w:p>
+            <w:pPr>
+              <w:widowControl/>
+              <w:spacing w:before="100" w:beforeAutospacing="1" w:after="100" w:afterAutospacing="1"/>
+              <w:jc w:val="center"/>
+              <w:rPr>
+                <w:rFonts w:ascii="宋体" w:eastAsia="宋体" w:hAnsi="宋体" w:cs="宋体"/>
+                <w:kern w:val="0"/>
+                <w:sz w:val="24"/>
+                <w:szCs w:val="24"/>
+              </w:rPr>
+            </w:pPr>
+            <w:r>
+              <w:rPr>
+                <w:rFonts w:ascii="宋体" w:eastAsia="宋体" w:hAnsi="宋体" w:cs="宋体"/>
+                <w:b/>
+                <w:bCs/>
+                <w:kern w:val="0"/>
+                <w:sz w:val="24"/>
+                <w:szCs w:val="24"/>
+              </w:rPr>
+              <w:t>隔离级别</w:t>
+            </w:r>
+          </w:p>
+        </w:tc>
+        <w:tc>
+          <w:tcPr>
+            <w:tcW w:w="1544" w:type="dxa"/>
+            <w:tcBorders>
+              <w:top w:val="outset" w:sz="6" w:space="0" w:color="auto"/>
+              <w:left w:val="outset" w:sz="6" w:space="0" w:color="auto"/>
+              <w:bottom w:val="outset" w:sz="6" w:space="0" w:color="auto"/>
+              <w:right w:val="outset" w:sz="6" w:space="0" w:color="auto"/>
+            </w:tcBorders>
+            <w:hideMark/>
+          </w:tcPr>
+          <w:p>
+            <w:pPr>
+              <w:widowControl/>
+              <w:spacing w:before="100" w:beforeAutospacing="1" w:after="100" w:afterAutospacing="1"/>
+              <w:jc w:val="left"/>
+              <w:rPr>
+                <w:rFonts w:ascii="宋体" w:eastAsia="宋体" w:hAnsi="宋体" w:cs="宋体"/>
+                <w:kern w:val="0"/>
+                <w:sz w:val="24"/>
+                <w:szCs w:val="24"/>
+              </w:rPr>
+            </w:pPr>
+            <w:r>
+              <w:rPr>
+                <w:rFonts w:ascii="宋体" w:eastAsia="宋体" w:hAnsi="宋体" w:cs="宋体"/>
+                <w:b/>
+                <w:bCs/>
+                <w:kern w:val="0"/>
+                <w:sz w:val="24"/>
+                <w:szCs w:val="24"/>
+              </w:rPr>
+              <w:t xml:space="preserve">脏读（Dirty </w:t>
+            </w:r>
+            <w:r>
+              <w:rPr>
+                <w:rFonts w:ascii="宋体" w:eastAsia="宋体" w:hAnsi="宋体" w:cs="宋体"/>
+                <w:b/>
+                <w:bCs/>
+                <w:kern w:val="0"/>
+                <w:sz w:val="24"/>
+                <w:szCs w:val="24"/>
+              </w:rPr>
+              <w:lastRenderedPageBreak/>
+              <w:t>Read）</w:t>
+            </w:r>
+          </w:p>
+        </w:tc>
+        <w:tc>
+          <w:tcPr>
+            <w:tcW w:w="2839" w:type="dxa"/>
+            <w:tcBorders>
+              <w:top w:val="outset" w:sz="6" w:space="0" w:color="auto"/>
+              <w:left w:val="outset" w:sz="6" w:space="0" w:color="auto"/>
+              <w:bottom w:val="outset" w:sz="6" w:space="0" w:color="auto"/>
+              <w:right w:val="outset" w:sz="6" w:space="0" w:color="auto"/>
+            </w:tcBorders>
+            <w:hideMark/>
+          </w:tcPr>
+          <w:p>
+            <w:pPr>
+              <w:widowControl/>
+              <w:spacing w:before="100" w:beforeAutospacing="1" w:after="100" w:afterAutospacing="1"/>
+              <w:jc w:val="left"/>
+              <w:rPr>
+                <w:rFonts w:ascii="宋体" w:eastAsia="宋体" w:hAnsi="宋体" w:cs="宋体"/>
+                <w:kern w:val="0"/>
+                <w:sz w:val="24"/>
+                <w:szCs w:val="24"/>
+              </w:rPr>
+            </w:pPr>
+            <w:r>
+              <w:rPr>
+                <w:rFonts w:ascii="宋体" w:eastAsia="宋体" w:hAnsi="宋体" w:cs="宋体"/>
+                <w:b/>
+                <w:bCs/>
+                <w:kern w:val="0"/>
+                <w:sz w:val="24"/>
+                <w:szCs w:val="24"/>
+              </w:rPr>
+              <w:lastRenderedPageBreak/>
+              <w:t xml:space="preserve">不可重读（Unrepeatable </w:t>
+            </w:r>
+            <w:r>
+              <w:rPr>
+                <w:rFonts w:ascii="宋体" w:eastAsia="宋体" w:hAnsi="宋体" w:cs="宋体"/>
+                <w:b/>
+                <w:bCs/>
+                <w:kern w:val="0"/>
+                <w:sz w:val="24"/>
+                <w:szCs w:val="24"/>
+              </w:rPr>
+              <w:lastRenderedPageBreak/>
+              <w:t>read）</w:t>
+            </w:r>
+          </w:p>
+        </w:tc>
+        <w:tc>
+          <w:tcPr>
+            <w:tcW w:w="1788" w:type="dxa"/>
+            <w:tcBorders>
+              <w:top w:val="outset" w:sz="6" w:space="0" w:color="auto"/>
+              <w:left w:val="outset" w:sz="6" w:space="0" w:color="auto"/>
+              <w:bottom w:val="outset" w:sz="6" w:space="0" w:color="auto"/>
+              <w:right w:val="outset" w:sz="6" w:space="0" w:color="auto"/>
+            </w:tcBorders>
+            <w:hideMark/>
+          </w:tcPr>
+          <w:p>
+            <w:pPr>
+              <w:widowControl/>
+              <w:spacing w:before="100" w:beforeAutospacing="1" w:after="100" w:afterAutospacing="1"/>
+              <w:jc w:val="left"/>
+              <w:rPr>
+                <w:rFonts w:ascii="宋体" w:eastAsia="宋体" w:hAnsi="宋体" w:cs="宋体"/>
+                <w:kern w:val="0"/>
+                <w:sz w:val="24"/>
+                <w:szCs w:val="24"/>
+              </w:rPr>
+            </w:pPr>
+            <w:r>
+              <w:rPr>
+                <w:rFonts w:ascii="宋体" w:eastAsia="宋体" w:hAnsi="宋体" w:cs="宋体"/>
+                <w:b/>
+                <w:bCs/>
+                <w:kern w:val="0"/>
+                <w:sz w:val="24"/>
+                <w:szCs w:val="24"/>
+              </w:rPr>
+              <w:lastRenderedPageBreak/>
+              <w:t xml:space="preserve">幻读（Phantom </w:t>
+            </w:r>
+            <w:r>
+              <w:rPr>
+                <w:rFonts w:ascii="宋体" w:eastAsia="宋体" w:hAnsi="宋体" w:cs="宋体"/>
+                <w:b/>
+                <w:bCs/>
+                <w:kern w:val="0"/>
+                <w:sz w:val="24"/>
+                <w:szCs w:val="24"/>
+              </w:rPr>
+              <w:lastRenderedPageBreak/>
+              <w:t>Read）</w:t>
+            </w:r>
+          </w:p>
+        </w:tc>
+      </w:tr>
+      <w:tr>
+        <w:trPr>
+          <w:tblCellSpacing w:w="0" w:type="dxa"/>
+          <w:jc w:val="center"/>
+        </w:trPr>
+        <w:tc>
+          <w:tcPr>
+            <w:tcW w:w="2873" w:type="dxa"/>
+            <w:tcBorders>
+              <w:top w:val="outset" w:sz="6" w:space="0" w:color="auto"/>
+              <w:left w:val="outset" w:sz="6" w:space="0" w:color="auto"/>
+              <w:bottom w:val="outset" w:sz="6" w:space="0" w:color="auto"/>
+              <w:right w:val="outset" w:sz="6" w:space="0" w:color="auto"/>
+            </w:tcBorders>
+            <w:hideMark/>
+          </w:tcPr>
+          <w:p>
+            <w:pPr>
+              <w:widowControl/>
+              <w:spacing w:before="100" w:beforeAutospacing="1" w:after="100" w:afterAutospacing="1"/>
+              <w:jc w:val="center"/>
+              <w:rPr>
+                <w:rFonts w:ascii="宋体" w:eastAsia="宋体" w:hAnsi="宋体" w:cs="宋体"/>
+                <w:kern w:val="0"/>
+                <w:sz w:val="24"/>
+                <w:szCs w:val="24"/>
+              </w:rPr>
+            </w:pPr>
+            <w:r>
+              <w:rPr>
+                <w:rFonts w:ascii="宋体" w:eastAsia="宋体" w:hAnsi="宋体" w:cs="宋体"/>
+                <w:kern w:val="0"/>
+                <w:sz w:val="24"/>
+                <w:szCs w:val="24"/>
+              </w:rPr>
+              <w:lastRenderedPageBreak/>
+              <w:t>读操作未提交（Read Uncommitted）</w:t>
+            </w:r>
+          </w:p>
+        </w:tc>
+        <w:tc>
+          <w:tcPr>
+            <w:tcW w:w="1544" w:type="dxa"/>
+            <w:tcBorders>
+              <w:top w:val="outset" w:sz="6" w:space="0" w:color="auto"/>
+              <w:left w:val="outset" w:sz="6" w:space="0" w:color="auto"/>
+              <w:bottom w:val="outset" w:sz="6" w:space="0" w:color="auto"/>
+              <w:right w:val="outset" w:sz="6" w:space="0" w:color="auto"/>
+            </w:tcBorders>
+            <w:hideMark/>
+          </w:tcPr>
+          <w:p>
+            <w:pPr>
+              <w:widowControl/>
+              <w:spacing w:before="100" w:beforeAutospacing="1" w:after="100" w:afterAutospacing="1"/>
+              <w:jc w:val="center"/>
+              <w:rPr>
+                <w:rFonts w:ascii="宋体" w:eastAsia="宋体" w:hAnsi="宋体" w:cs="宋体"/>
+                <w:kern w:val="0"/>
+                <w:sz w:val="24"/>
+                <w:szCs w:val="24"/>
+              </w:rPr>
+            </w:pPr>
+            <w:r>
+              <w:rPr>
+                <w:rFonts w:ascii="宋体" w:eastAsia="宋体" w:hAnsi="宋体" w:cs="宋体"/>
+                <w:kern w:val="0"/>
+                <w:sz w:val="24"/>
+                <w:szCs w:val="24"/>
+              </w:rPr>
+              <w:t>可能</w:t>
+            </w:r>
+          </w:p>
+        </w:tc>
+        <w:tc>
+          <w:tcPr>
+            <w:tcW w:w="2839" w:type="dxa"/>
+            <w:tcBorders>
+              <w:top w:val="outset" w:sz="6" w:space="0" w:color="auto"/>
+              <w:left w:val="outset" w:sz="6" w:space="0" w:color="auto"/>
+              <w:bottom w:val="outset" w:sz="6" w:space="0" w:color="auto"/>
+              <w:right w:val="outset" w:sz="6" w:space="0" w:color="auto"/>
+            </w:tcBorders>
+            <w:hideMark/>
+          </w:tcPr>
+          <w:p>
+            <w:pPr>
+              <w:widowControl/>
+              <w:spacing w:before="100" w:beforeAutospacing="1" w:after="100" w:afterAutospacing="1"/>
+              <w:jc w:val="center"/>
+              <w:rPr>
+                <w:rFonts w:ascii="宋体" w:eastAsia="宋体" w:hAnsi="宋体" w:cs="宋体"/>
+                <w:kern w:val="0"/>
+                <w:sz w:val="24"/>
+                <w:szCs w:val="24"/>
+              </w:rPr>
+            </w:pPr>
+            <w:r>
+              <w:rPr>
+                <w:rFonts w:ascii="宋体" w:eastAsia="宋体" w:hAnsi="宋体" w:cs="宋体"/>
+                <w:kern w:val="0"/>
+                <w:sz w:val="24"/>
+                <w:szCs w:val="24"/>
+              </w:rPr>
+              <w:t>可能</w:t>
+            </w:r>
+          </w:p>
+        </w:tc>
+        <w:tc>
+          <w:tcPr>
+            <w:tcW w:w="1788" w:type="dxa"/>
+            <w:tcBorders>
+              <w:top w:val="outset" w:sz="6" w:space="0" w:color="auto"/>
+              <w:left w:val="outset" w:sz="6" w:space="0" w:color="auto"/>
+              <w:bottom w:val="outset" w:sz="6" w:space="0" w:color="auto"/>
+              <w:right w:val="outset" w:sz="6" w:space="0" w:color="auto"/>
+            </w:tcBorders>
+            <w:hideMark/>
+          </w:tcPr>
+          <w:p>
+            <w:pPr>
+              <w:widowControl/>
+              <w:spacing w:before="100" w:beforeAutospacing="1" w:after="100" w:afterAutospacing="1"/>
+              <w:jc w:val="center"/>
+              <w:rPr>
+                <w:rFonts w:ascii="宋体" w:eastAsia="宋体" w:hAnsi="宋体" w:cs="宋体"/>
+                <w:kern w:val="0"/>
+                <w:sz w:val="24"/>
+                <w:szCs w:val="24"/>
+              </w:rPr>
+            </w:pPr>
+            <w:r>
+              <w:rPr>
+                <w:rFonts w:ascii="宋体" w:eastAsia="宋体" w:hAnsi="宋体" w:cs="宋体"/>
+                <w:kern w:val="0"/>
+                <w:sz w:val="24"/>
+                <w:szCs w:val="24"/>
+              </w:rPr>
+              <w:t>可能</w:t>
+            </w:r>
+          </w:p>
+        </w:tc>
+      </w:tr>
+      <w:tr>
+        <w:trPr>
+          <w:tblCellSpacing w:w="0" w:type="dxa"/>
+          <w:jc w:val="center"/>
+        </w:trPr>
+        <w:tc>
+          <w:tcPr>
+            <w:tcW w:w="2873" w:type="dxa"/>
+            <w:tcBorders>
+              <w:top w:val="outset" w:sz="6" w:space="0" w:color="auto"/>
+              <w:left w:val="outset" w:sz="6" w:space="0" w:color="auto"/>
+              <w:bottom w:val="outset" w:sz="6" w:space="0" w:color="auto"/>
+              <w:right w:val="outset" w:sz="6" w:space="0" w:color="auto"/>
+            </w:tcBorders>
+            <w:hideMark/>
+          </w:tcPr>
+          <w:p>
+            <w:pPr>
+              <w:widowControl/>
+              <w:spacing w:before="100" w:beforeAutospacing="1" w:after="100" w:afterAutospacing="1"/>
+              <w:jc w:val="center"/>
+              <w:rPr>
+                <w:rFonts w:ascii="宋体" w:eastAsia="宋体" w:hAnsi="宋体" w:cs="宋体"/>
+                <w:kern w:val="0"/>
+                <w:sz w:val="24"/>
+                <w:szCs w:val="24"/>
+              </w:rPr>
+            </w:pPr>
+            <w:r>
+              <w:rPr>
+                <w:rFonts w:ascii="宋体" w:eastAsia="宋体" w:hAnsi="宋体" w:cs="宋体"/>
+                <w:kern w:val="0"/>
+                <w:sz w:val="24"/>
+                <w:szCs w:val="24"/>
+              </w:rPr>
+              <w:t>读操作已提交（Read Committed）</w:t>
+            </w:r>
+          </w:p>
+        </w:tc>
+        <w:tc>
+          <w:tcPr>
+            <w:tcW w:w="1544" w:type="dxa"/>
+            <w:tcBorders>
+              <w:top w:val="outset" w:sz="6" w:space="0" w:color="auto"/>
+              <w:left w:val="outset" w:sz="6" w:space="0" w:color="auto"/>
+              <w:bottom w:val="outset" w:sz="6" w:space="0" w:color="auto"/>
+              <w:right w:val="outset" w:sz="6" w:space="0" w:color="auto"/>
+            </w:tcBorders>
+            <w:hideMark/>
+          </w:tcPr>
+          <w:p>
+            <w:pPr>
+              <w:widowControl/>
+              <w:spacing w:before="100" w:beforeAutospacing="1" w:after="100" w:afterAutospacing="1"/>
+              <w:jc w:val="center"/>
+              <w:rPr>
+                <w:rFonts w:ascii="宋体" w:eastAsia="宋体" w:hAnsi="宋体" w:cs="宋体"/>
+                <w:kern w:val="0"/>
+                <w:sz w:val="24"/>
+                <w:szCs w:val="24"/>
+              </w:rPr>
+            </w:pPr>
+            <w:r>
+              <w:rPr>
+                <w:rFonts w:ascii="宋体" w:eastAsia="宋体" w:hAnsi="宋体" w:cs="宋体"/>
+                <w:kern w:val="0"/>
+                <w:sz w:val="24"/>
+                <w:szCs w:val="24"/>
+              </w:rPr>
+              <w:t>不可能</w:t>
+            </w:r>
+          </w:p>
+        </w:tc>
+        <w:tc>
+          <w:tcPr>
+            <w:tcW w:w="2839" w:type="dxa"/>
+            <w:tcBorders>
+              <w:top w:val="outset" w:sz="6" w:space="0" w:color="auto"/>
+              <w:left w:val="outset" w:sz="6" w:space="0" w:color="auto"/>
+              <w:bottom w:val="outset" w:sz="6" w:space="0" w:color="auto"/>
+              <w:right w:val="outset" w:sz="6" w:space="0" w:color="auto"/>
+            </w:tcBorders>
+            <w:hideMark/>
+          </w:tcPr>
+          <w:p>
+            <w:pPr>
+              <w:widowControl/>
+              <w:spacing w:before="100" w:beforeAutospacing="1" w:after="100" w:afterAutospacing="1"/>
+              <w:jc w:val="center"/>
+              <w:rPr>
+                <w:rFonts w:ascii="宋体" w:eastAsia="宋体" w:hAnsi="宋体" w:cs="宋体"/>
+                <w:kern w:val="0"/>
+                <w:sz w:val="24"/>
+                <w:szCs w:val="24"/>
+              </w:rPr>
+            </w:pPr>
+            <w:r>
+              <w:rPr>
+                <w:rFonts w:ascii="宋体" w:eastAsia="宋体" w:hAnsi="宋体" w:cs="宋体"/>
+                <w:kern w:val="0"/>
+                <w:sz w:val="24"/>
+                <w:szCs w:val="24"/>
+              </w:rPr>
+              <w:t>可能</w:t>
+            </w:r>
+          </w:p>
+        </w:tc>
+        <w:tc>
+          <w:tcPr>
+            <w:tcW w:w="1788" w:type="dxa"/>
+            <w:tcBorders>
+              <w:top w:val="outset" w:sz="6" w:space="0" w:color="auto"/>
+              <w:left w:val="outset" w:sz="6" w:space="0" w:color="auto"/>
+              <w:bottom w:val="outset" w:sz="6" w:space="0" w:color="auto"/>
+              <w:right w:val="outset" w:sz="6" w:space="0" w:color="auto"/>
+            </w:tcBorders>
+            <w:hideMark/>
+          </w:tcPr>
+          <w:p>
+            <w:pPr>
+              <w:widowControl/>
+              <w:spacing w:before="100" w:beforeAutospacing="1" w:after="100" w:afterAutospacing="1"/>
+              <w:jc w:val="center"/>
+              <w:rPr>
+                <w:rFonts w:ascii="宋体" w:eastAsia="宋体" w:hAnsi="宋体" w:cs="宋体"/>
+                <w:kern w:val="0"/>
+                <w:sz w:val="24"/>
+                <w:szCs w:val="24"/>
+              </w:rPr>
+            </w:pPr>
+            <w:r>
+              <w:rPr>
+                <w:rFonts w:ascii="宋体" w:eastAsia="宋体" w:hAnsi="宋体" w:cs="宋体"/>
+                <w:kern w:val="0"/>
+                <w:sz w:val="24"/>
+                <w:szCs w:val="24"/>
+              </w:rPr>
+              <w:t>可能</w:t>
+            </w:r>
+          </w:p>
+        </w:tc>
+      </w:tr>
+      <w:tr>
+        <w:trPr>
+          <w:tblCellSpacing w:w="0" w:type="dxa"/>
+          <w:jc w:val="center"/>
+        </w:trPr>
+        <w:tc>
+          <w:tcPr>
+            <w:tcW w:w="2873" w:type="dxa"/>
+            <w:tcBorders>
+              <w:top w:val="outset" w:sz="6" w:space="0" w:color="auto"/>
+              <w:left w:val="outset" w:sz="6" w:space="0" w:color="auto"/>
+              <w:bottom w:val="outset" w:sz="6" w:space="0" w:color="auto"/>
+              <w:right w:val="outset" w:sz="6" w:space="0" w:color="auto"/>
+            </w:tcBorders>
+            <w:hideMark/>
+          </w:tcPr>
+          <w:p>
+            <w:pPr>
+              <w:widowControl/>
+              <w:spacing w:before="100" w:beforeAutospacing="1" w:after="100" w:afterAutospacing="1"/>
+              <w:jc w:val="center"/>
+              <w:rPr>
+                <w:rFonts w:ascii="宋体" w:eastAsia="宋体" w:hAnsi="宋体" w:cs="宋体"/>
+                <w:kern w:val="0"/>
+                <w:sz w:val="24"/>
+                <w:szCs w:val="24"/>
+              </w:rPr>
+            </w:pPr>
+            <w:r>
+              <w:rPr>
+                <w:rFonts w:ascii="宋体" w:eastAsia="宋体" w:hAnsi="宋体" w:cs="宋体"/>
+                <w:kern w:val="0"/>
+                <w:sz w:val="24"/>
+                <w:szCs w:val="24"/>
+              </w:rPr>
+              <w:t>可重读（Repeatable Read）</w:t>
+            </w:r>
+          </w:p>
+        </w:tc>
+        <w:tc>
+          <w:tcPr>
+            <w:tcW w:w="1544" w:type="dxa"/>
+            <w:tcBorders>
+              <w:top w:val="outset" w:sz="6" w:space="0" w:color="auto"/>
+              <w:left w:val="outset" w:sz="6" w:space="0" w:color="auto"/>
+              <w:bottom w:val="outset" w:sz="6" w:space="0" w:color="auto"/>
+              <w:right w:val="outset" w:sz="6" w:space="0" w:color="auto"/>
+            </w:tcBorders>
+            <w:hideMark/>
+          </w:tcPr>
+          <w:p>
+            <w:pPr>
+              <w:widowControl/>
+              <w:spacing w:before="100" w:beforeAutospacing="1" w:after="100" w:afterAutospacing="1"/>
+              <w:jc w:val="center"/>
+              <w:rPr>
+                <w:rFonts w:ascii="宋体" w:eastAsia="宋体" w:hAnsi="宋体" w:cs="宋体"/>
+                <w:kern w:val="0"/>
+                <w:sz w:val="24"/>
+                <w:szCs w:val="24"/>
+              </w:rPr>
+            </w:pPr>
+            <w:r>
+              <w:rPr>
+                <w:rFonts w:ascii="宋体" w:eastAsia="宋体" w:hAnsi="宋体" w:cs="宋体"/>
+                <w:kern w:val="0"/>
+                <w:sz w:val="24"/>
+                <w:szCs w:val="24"/>
+              </w:rPr>
+              <w:t>不可能</w:t>
+            </w:r>
+          </w:p>
+        </w:tc>
+        <w:tc>
+          <w:tcPr>
+            <w:tcW w:w="2839" w:type="dxa"/>
+            <w:tcBorders>
+              <w:top w:val="outset" w:sz="6" w:space="0" w:color="auto"/>
+              <w:left w:val="outset" w:sz="6" w:space="0" w:color="auto"/>
+              <w:bottom w:val="outset" w:sz="6" w:space="0" w:color="auto"/>
+              <w:right w:val="outset" w:sz="6" w:space="0" w:color="auto"/>
+            </w:tcBorders>
+            <w:hideMark/>
+          </w:tcPr>
+          <w:p>
+            <w:pPr>
+              <w:widowControl/>
+              <w:spacing w:before="100" w:beforeAutospacing="1" w:after="100" w:afterAutospacing="1"/>
+              <w:jc w:val="center"/>
+              <w:rPr>
+                <w:rFonts w:ascii="宋体" w:eastAsia="宋体" w:hAnsi="宋体" w:cs="宋体"/>
+                <w:kern w:val="0"/>
+                <w:sz w:val="24"/>
+                <w:szCs w:val="24"/>
+              </w:rPr>
+            </w:pPr>
+            <w:r>
+              <w:rPr>
+                <w:rFonts w:ascii="宋体" w:eastAsia="宋体" w:hAnsi="宋体" w:cs="宋体"/>
+                <w:kern w:val="0"/>
+                <w:sz w:val="24"/>
+                <w:szCs w:val="24"/>
+              </w:rPr>
+              <w:t>不可能</w:t>
+            </w:r>
+          </w:p>
+        </w:tc>
+        <w:tc>
+          <w:tcPr>
+            <w:tcW w:w="1788" w:type="dxa"/>
+            <w:tcBorders>
+              <w:top w:val="outset" w:sz="6" w:space="0" w:color="auto"/>
+              <w:left w:val="outset" w:sz="6" w:space="0" w:color="auto"/>
+              <w:bottom w:val="outset" w:sz="6" w:space="0" w:color="auto"/>
+              <w:right w:val="outset" w:sz="6" w:space="0" w:color="auto"/>
+            </w:tcBorders>
+            <w:hideMark/>
+          </w:tcPr>
+          <w:p>
+            <w:pPr>
+              <w:widowControl/>
+              <w:spacing w:before="100" w:beforeAutospacing="1" w:after="100" w:afterAutospacing="1"/>
+              <w:jc w:val="center"/>
+              <w:rPr>
+                <w:rFonts w:ascii="宋体" w:eastAsia="宋体" w:hAnsi="宋体" w:cs="宋体"/>
+                <w:kern w:val="0"/>
+                <w:sz w:val="24"/>
+                <w:szCs w:val="24"/>
+              </w:rPr>
+            </w:pPr>
+            <w:r>
+              <w:rPr>
+                <w:rFonts w:ascii="宋体" w:eastAsia="宋体" w:hAnsi="宋体" w:cs="宋体"/>
+                <w:kern w:val="0"/>
+                <w:sz w:val="24"/>
+                <w:szCs w:val="24"/>
+              </w:rPr>
+              <w:t>可能</w:t>
+            </w:r>
+          </w:p>
+        </w:tc>
+      </w:tr>
+      <w:tr>
+        <w:trPr>
+          <w:tblCellSpacing w:w="0" w:type="dxa"/>
+          <w:jc w:val="center"/>
+        </w:trPr>
+        <w:tc>
+          <w:tcPr>
+            <w:tcW w:w="2873" w:type="dxa"/>
+            <w:tcBorders>
+              <w:top w:val="outset" w:sz="6" w:space="0" w:color="auto"/>
+              <w:left w:val="outset" w:sz="6" w:space="0" w:color="auto"/>
+              <w:bottom w:val="outset" w:sz="6" w:space="0" w:color="auto"/>
+              <w:right w:val="outset" w:sz="6" w:space="0" w:color="auto"/>
+            </w:tcBorders>
+            <w:hideMark/>
+          </w:tcPr>
+          <w:p>
+            <w:pPr>
+              <w:widowControl/>
+              <w:spacing w:before="100" w:beforeAutospacing="1" w:after="100" w:afterAutospacing="1"/>
+              <w:jc w:val="center"/>
+              <w:rPr>
+                <w:rFonts w:ascii="宋体" w:eastAsia="宋体" w:hAnsi="宋体" w:cs="宋体"/>
+                <w:kern w:val="0"/>
+                <w:sz w:val="24"/>
+                <w:szCs w:val="24"/>
+              </w:rPr>
+            </w:pPr>
+            <w:r>
+              <w:rPr>
+                <w:rFonts w:ascii="宋体" w:eastAsia="宋体" w:hAnsi="宋体" w:cs="宋体"/>
+                <w:kern w:val="0"/>
+                <w:sz w:val="24"/>
+                <w:szCs w:val="24"/>
+              </w:rPr>
+              <w:t>可串行化（Serializable）</w:t>
+            </w:r>
+          </w:p>
+        </w:tc>
+        <w:tc>
+          <w:tcPr>
+            <w:tcW w:w="1544" w:type="dxa"/>
+            <w:tcBorders>
+              <w:top w:val="outset" w:sz="6" w:space="0" w:color="auto"/>
+              <w:left w:val="outset" w:sz="6" w:space="0" w:color="auto"/>
+              <w:bottom w:val="outset" w:sz="6" w:space="0" w:color="auto"/>
+              <w:right w:val="outset" w:sz="6" w:space="0" w:color="auto"/>
+            </w:tcBorders>
+            <w:hideMark/>
+          </w:tcPr>
+          <w:p>
+            <w:pPr>
+              <w:widowControl/>
+              <w:spacing w:before="100" w:beforeAutospacing="1" w:after="100" w:afterAutospacing="1"/>
+              <w:jc w:val="center"/>
+              <w:rPr>
+                <w:rFonts w:ascii="宋体" w:eastAsia="宋体" w:hAnsi="宋体" w:cs="宋体"/>
+                <w:kern w:val="0"/>
+                <w:sz w:val="24"/>
+                <w:szCs w:val="24"/>
+              </w:rPr>
+            </w:pPr>
+            <w:r>
+              <w:rPr>
+                <w:rFonts w:ascii="宋体" w:eastAsia="宋体" w:hAnsi="宋体" w:cs="宋体"/>
+                <w:kern w:val="0"/>
+                <w:sz w:val="24"/>
+                <w:szCs w:val="24"/>
+              </w:rPr>
+              <w:t>不可能</w:t>
+            </w:r>
+          </w:p>
+        </w:tc>
+        <w:tc>
+          <w:tcPr>
+            <w:tcW w:w="2839" w:type="dxa"/>
+            <w:tcBorders>
+              <w:top w:val="outset" w:sz="6" w:space="0" w:color="auto"/>
+              <w:left w:val="outset" w:sz="6" w:space="0" w:color="auto"/>
+              <w:bottom w:val="outset" w:sz="6" w:space="0" w:color="auto"/>
+              <w:right w:val="outset" w:sz="6" w:space="0" w:color="auto"/>
+            </w:tcBorders>
+            <w:hideMark/>
+          </w:tcPr>
+          <w:p>
+            <w:pPr>
+              <w:widowControl/>
+              <w:spacing w:before="100" w:beforeAutospacing="1" w:after="100" w:afterAutospacing="1"/>
+              <w:jc w:val="center"/>
+              <w:rPr>
+                <w:rFonts w:ascii="宋体" w:eastAsia="宋体" w:hAnsi="宋体" w:cs="宋体"/>
+                <w:kern w:val="0"/>
+                <w:sz w:val="24"/>
+                <w:szCs w:val="24"/>
+              </w:rPr>
+            </w:pPr>
+            <w:r>
+              <w:rPr>
+                <w:rFonts w:ascii="宋体" w:eastAsia="宋体" w:hAnsi="宋体" w:cs="宋体"/>
+                <w:kern w:val="0"/>
+                <w:sz w:val="24"/>
+                <w:szCs w:val="24"/>
+              </w:rPr>
+              <w:t>不可能</w:t>
+            </w:r>
+          </w:p>
+        </w:tc>
+        <w:tc>
+          <w:tcPr>
+            <w:tcW w:w="1788" w:type="dxa"/>
+            <w:tcBorders>
+              <w:top w:val="outset" w:sz="6" w:space="0" w:color="auto"/>
+              <w:left w:val="outset" w:sz="6" w:space="0" w:color="auto"/>
+              <w:bottom w:val="outset" w:sz="6" w:space="0" w:color="auto"/>
+              <w:right w:val="outset" w:sz="6" w:space="0" w:color="auto"/>
+            </w:tcBorders>
+            <w:hideMark/>
+          </w:tcPr>
+          <w:p>
+            <w:pPr>
+              <w:widowControl/>
+              <w:spacing w:before="100" w:beforeAutospacing="1" w:after="100" w:afterAutospacing="1"/>
+              <w:jc w:val="center"/>
+              <w:rPr>
+                <w:rFonts w:ascii="宋体" w:eastAsia="宋体" w:hAnsi="宋体" w:cs="宋体"/>
+                <w:kern w:val="0"/>
+                <w:sz w:val="24"/>
+                <w:szCs w:val="24"/>
+              </w:rPr>
+            </w:pPr>
+            <w:r>
+              <w:rPr>
+                <w:rFonts w:ascii="宋体" w:eastAsia="宋体" w:hAnsi="宋体" w:cs="宋体"/>
+                <w:kern w:val="0"/>
+                <w:sz w:val="24"/>
+                <w:szCs w:val="24"/>
+              </w:rPr>
+              <w:t>不可能</w:t>
+            </w:r>
+          </w:p>
+        </w:tc>
+      </w:tr>
+    </w:tbl>
+    <w:p>
+      <w:pPr>
+        <w:rPr>
+          <w:rFonts w:hint="eastAsia"/>
+          <w:szCs w:val="21"/>
+        </w:rPr>
+      </w:pPr>
+    </w:p>
+    <w:p>
+      <w:pPr>
+        <w:rPr>
+          <w:rFonts w:hint="eastAsia"/>
+          <w:szCs w:val="21"/>
+        </w:rPr>
+      </w:pPr>
+      <w:r>
+        <w:rPr>
+          <w:rStyle w:val="4Char"/>
+        </w:rPr>
+        <w:fldChar w:fldCharType="begin"/>
+      </w:r>
+      <w:r>
+        <w:rPr>
+          <w:rStyle w:val="4Char"/>
+        </w:rPr>
+        <w:instrText xml:space="preserve"> </w:instrText>
+      </w:r>
+      <w:r>
+        <w:rPr>
+          <w:rStyle w:val="4Char"/>
+          <w:rFonts w:hint="eastAsia"/>
+        </w:rPr>
+        <w:instrText>= 3 \* GB3</w:instrText>
+      </w:r>
+      <w:r>
+        <w:rPr>
+          <w:rStyle w:val="4Char"/>
+        </w:rPr>
+        <w:instrText xml:space="preserve"> </w:instrText>
+      </w:r>
+      <w:r>
+        <w:rPr>
+          <w:rStyle w:val="4Char"/>
+        </w:rPr>
+        <w:fldChar w:fldCharType="separate"/>
+      </w:r>
+      <w:r>
+        <w:rPr>
+          <w:rStyle w:val="4Char"/>
+          <w:rFonts w:hint="eastAsia"/>
+        </w:rPr>
+        <w:t>③</w:t>
+      </w:r>
+      <w:r>
+        <w:rPr>
+          <w:rStyle w:val="4Char"/>
+        </w:rPr>
+        <w:fldChar w:fldCharType="end"/>
+      </w:r>
+      <w:r>
+        <w:rPr>
+          <w:rStyle w:val="4Char"/>
+          <w:rFonts w:hint="eastAsia"/>
+        </w:rPr>
+        <w:t xml:space="preserve"> </w:t>
+      </w:r>
+      <w:r>
+        <w:rPr>
+          <w:rStyle w:val="4Char"/>
+          <w:rFonts w:hint="eastAsia"/>
+        </w:rPr>
+        <w:t>事务的传播机制</w:t>
+      </w:r>
+      <w:r>
+        <w:rPr>
+          <w:rFonts w:hint="eastAsia"/>
+          <w:szCs w:val="21"/>
+        </w:rPr>
+        <w:t>：</w:t>
+      </w:r>
+    </w:p>
+    <w:tbl>
+      <w:tblPr>
+        <w:tblW w:w="9498" w:type="dxa"/>
+        <w:tblCellSpacing w:w="0" w:type="dxa"/>
+        <w:tblInd w:w="-411" w:type="dxa"/>
+        <w:tblBorders>
+          <w:top w:val="outset" w:sz="6" w:space="0" w:color="auto"/>
+          <w:left w:val="outset" w:sz="6" w:space="0" w:color="auto"/>
+          <w:bottom w:val="outset" w:sz="6" w:space="0" w:color="auto"/>
+          <w:right w:val="outset" w:sz="6" w:space="0" w:color="auto"/>
+        </w:tblBorders>
+        <w:tblCellMar>
+          <w:left w:w="0" w:type="dxa"/>
+          <w:right w:w="0" w:type="dxa"/>
+        </w:tblCellMar>
+        <w:tblLook w:val="04A0" w:firstRow="1" w:lastRow="0" w:firstColumn="1" w:lastColumn="0" w:noHBand="0" w:noVBand="1"/>
+      </w:tblPr>
+      <w:tblGrid>
+        <w:gridCol w:w="3715"/>
+        <w:gridCol w:w="5783"/>
+      </w:tblGrid>
+      <w:tr>
+        <w:trPr>
+          <w:tblCellSpacing w:w="0" w:type="dxa"/>
+        </w:trPr>
+        <w:tc>
+          <w:tcPr>
+            <w:tcW w:w="3715" w:type="dxa"/>
+            <w:tcBorders>
+              <w:top w:val="outset" w:sz="6" w:space="0" w:color="auto"/>
+              <w:left w:val="outset" w:sz="6" w:space="0" w:color="auto"/>
+              <w:bottom w:val="outset" w:sz="6" w:space="0" w:color="auto"/>
+              <w:right w:val="outset" w:sz="6" w:space="0" w:color="auto"/>
+            </w:tcBorders>
+            <w:vAlign w:val="center"/>
+            <w:hideMark/>
+          </w:tcPr>
+          <w:p>
+            <w:pPr>
+              <w:widowControl/>
+              <w:spacing w:before="100" w:beforeAutospacing="1" w:after="100" w:afterAutospacing="1"/>
+              <w:jc w:val="center"/>
+              <w:rPr>
+                <w:rFonts w:ascii="宋体" w:eastAsia="宋体" w:hAnsi="宋体" w:cs="宋体"/>
+                <w:kern w:val="0"/>
+                <w:sz w:val="24"/>
+                <w:szCs w:val="24"/>
+              </w:rPr>
+            </w:pPr>
+            <w:r>
+              <w:rPr>
+                <w:rFonts w:ascii="宋体" w:eastAsia="宋体" w:hAnsi="宋体" w:cs="宋体"/>
+                <w:b/>
+                <w:bCs/>
+                <w:kern w:val="0"/>
+                <w:sz w:val="24"/>
+                <w:szCs w:val="24"/>
+              </w:rPr>
+              <w:t>事务传播行为类型</w:t>
+            </w:r>
+          </w:p>
+        </w:tc>
+        <w:tc>
+          <w:tcPr>
+            <w:tcW w:w="5783" w:type="dxa"/>
+            <w:tcBorders>
+              <w:top w:val="outset" w:sz="6" w:space="0" w:color="auto"/>
+              <w:left w:val="outset" w:sz="6" w:space="0" w:color="auto"/>
+              <w:bottom w:val="outset" w:sz="6" w:space="0" w:color="auto"/>
+              <w:right w:val="outset" w:sz="6" w:space="0" w:color="auto"/>
+            </w:tcBorders>
+            <w:vAlign w:val="center"/>
+            <w:hideMark/>
+          </w:tcPr>
+          <w:p>
+            <w:pPr>
+              <w:widowControl/>
+              <w:spacing w:before="100" w:beforeAutospacing="1" w:after="100" w:afterAutospacing="1"/>
+              <w:jc w:val="center"/>
+              <w:rPr>
+                <w:rFonts w:ascii="宋体" w:eastAsia="宋体" w:hAnsi="宋体" w:cs="宋体"/>
+                <w:kern w:val="0"/>
+                <w:sz w:val="24"/>
+                <w:szCs w:val="24"/>
+              </w:rPr>
+            </w:pPr>
+            <w:r>
+              <w:rPr>
+                <w:rFonts w:ascii="宋体" w:eastAsia="宋体" w:hAnsi="宋体" w:cs="宋体"/>
+                <w:b/>
+                <w:bCs/>
+                <w:kern w:val="0"/>
+                <w:sz w:val="24"/>
+                <w:szCs w:val="24"/>
+              </w:rPr>
+              <w:t>说明</w:t>
+            </w:r>
+          </w:p>
+        </w:tc>
+      </w:tr>
+      <w:tr>
+        <w:trPr>
+          <w:tblCellSpacing w:w="0" w:type="dxa"/>
+        </w:trPr>
+        <w:tc>
+          <w:tcPr>
+            <w:tcW w:w="3715" w:type="dxa"/>
+            <w:tcBorders>
+              <w:top w:val="outset" w:sz="6" w:space="0" w:color="auto"/>
+              <w:left w:val="outset" w:sz="6" w:space="0" w:color="auto"/>
+              <w:bottom w:val="outset" w:sz="6" w:space="0" w:color="auto"/>
+              <w:right w:val="outset" w:sz="6" w:space="0" w:color="auto"/>
+            </w:tcBorders>
+            <w:vAlign w:val="center"/>
+            <w:hideMark/>
+          </w:tcPr>
+          <w:p>
+            <w:pPr>
+              <w:widowControl/>
+              <w:spacing w:before="100" w:beforeAutospacing="1" w:after="100" w:afterAutospacing="1"/>
+              <w:jc w:val="center"/>
+              <w:rPr>
+                <w:rFonts w:ascii="宋体" w:eastAsia="宋体" w:hAnsi="宋体" w:cs="宋体"/>
+                <w:kern w:val="0"/>
+                <w:sz w:val="24"/>
+                <w:szCs w:val="24"/>
+              </w:rPr>
+            </w:pPr>
+            <w:r>
+              <w:rPr>
+                <w:rFonts w:ascii="宋体" w:eastAsia="宋体" w:hAnsi="宋体" w:cs="宋体"/>
+                <w:b/>
+                <w:bCs/>
+                <w:kern w:val="0"/>
+                <w:sz w:val="24"/>
+                <w:szCs w:val="24"/>
+              </w:rPr>
+              <w:t>PROPAGATION_REQUIRED</w:t>
+            </w:r>
+          </w:p>
+        </w:tc>
+        <w:tc>
+          <w:tcPr>
+            <w:tcW w:w="5783" w:type="dxa"/>
+            <w:tcBorders>
+              <w:top w:val="outset" w:sz="6" w:space="0" w:color="auto"/>
+              <w:left w:val="outset" w:sz="6" w:space="0" w:color="auto"/>
+              <w:bottom w:val="outset" w:sz="6" w:space="0" w:color="auto"/>
+              <w:right w:val="outset" w:sz="6" w:space="0" w:color="auto"/>
+            </w:tcBorders>
+            <w:hideMark/>
+          </w:tcPr>
+          <w:p>
+            <w:pPr>
+              <w:widowControl/>
+              <w:spacing w:before="100" w:beforeAutospacing="1" w:after="100" w:afterAutospacing="1"/>
+              <w:jc w:val="left"/>
+              <w:rPr>
+                <w:rFonts w:ascii="宋体" w:eastAsia="宋体" w:hAnsi="宋体" w:cs="宋体"/>
+                <w:kern w:val="0"/>
+                <w:sz w:val="24"/>
+                <w:szCs w:val="24"/>
+              </w:rPr>
+            </w:pPr>
+            <w:r>
+              <w:rPr>
+                <w:rFonts w:ascii="宋体" w:eastAsia="宋体" w:hAnsi="宋体" w:cs="宋体"/>
+                <w:b/>
+                <w:bCs/>
+                <w:kern w:val="0"/>
+                <w:sz w:val="24"/>
+                <w:szCs w:val="24"/>
+              </w:rPr>
+              <w:t>如果当前没有事务，就新建一个事务，如果已经存在一个事务中，加入到这个事务中。这是 最常见的选择。</w:t>
+            </w:r>
+          </w:p>
+        </w:tc>
+      </w:tr>
+      <w:tr>
+        <w:trPr>
+          <w:tblCellSpacing w:w="0" w:type="dxa"/>
+        </w:trPr>
+        <w:tc>
+          <w:tcPr>
+            <w:tcW w:w="3715" w:type="dxa"/>
+            <w:tcBorders>
+              <w:top w:val="outset" w:sz="6" w:space="0" w:color="auto"/>
+              <w:left w:val="outset" w:sz="6" w:space="0" w:color="auto"/>
+              <w:bottom w:val="outset" w:sz="6" w:space="0" w:color="auto"/>
+              <w:right w:val="outset" w:sz="6" w:space="0" w:color="auto"/>
+            </w:tcBorders>
+            <w:vAlign w:val="center"/>
+            <w:hideMark/>
+          </w:tcPr>
+          <w:p>
+            <w:pPr>
+              <w:widowControl/>
+              <w:spacing w:before="100" w:beforeAutospacing="1" w:after="100" w:afterAutospacing="1"/>
+              <w:jc w:val="center"/>
+              <w:rPr>
+                <w:rFonts w:ascii="宋体" w:eastAsia="宋体" w:hAnsi="宋体" w:cs="宋体"/>
+                <w:kern w:val="0"/>
+                <w:sz w:val="24"/>
+                <w:szCs w:val="24"/>
+              </w:rPr>
+            </w:pPr>
+            <w:r>
+              <w:rPr>
+                <w:rFonts w:ascii="宋体" w:eastAsia="宋体" w:hAnsi="宋体" w:cs="宋体"/>
+                <w:b/>
+                <w:bCs/>
+                <w:kern w:val="0"/>
+                <w:sz w:val="24"/>
+                <w:szCs w:val="24"/>
+              </w:rPr>
+              <w:t>PROPAGATION_SUPPORTS</w:t>
+            </w:r>
+          </w:p>
+        </w:tc>
+        <w:tc>
+          <w:tcPr>
+            <w:tcW w:w="5783" w:type="dxa"/>
+            <w:tcBorders>
+              <w:top w:val="outset" w:sz="6" w:space="0" w:color="auto"/>
+              <w:left w:val="outset" w:sz="6" w:space="0" w:color="auto"/>
+              <w:bottom w:val="outset" w:sz="6" w:space="0" w:color="auto"/>
+              <w:right w:val="outset" w:sz="6" w:space="0" w:color="auto"/>
+            </w:tcBorders>
+            <w:hideMark/>
+          </w:tcPr>
+          <w:p>
+            <w:pPr>
+              <w:widowControl/>
+              <w:spacing w:before="100" w:beforeAutospacing="1" w:after="100" w:afterAutospacing="1"/>
+              <w:jc w:val="left"/>
+              <w:rPr>
+                <w:rFonts w:ascii="宋体" w:eastAsia="宋体" w:hAnsi="宋体" w:cs="宋体"/>
+                <w:kern w:val="0"/>
+                <w:sz w:val="24"/>
+                <w:szCs w:val="24"/>
+              </w:rPr>
+            </w:pPr>
+            <w:r>
+              <w:rPr>
+                <w:rFonts w:ascii="宋体" w:eastAsia="宋体" w:hAnsi="宋体" w:cs="宋体"/>
+                <w:b/>
+                <w:bCs/>
+                <w:kern w:val="0"/>
+                <w:sz w:val="24"/>
+                <w:szCs w:val="24"/>
+              </w:rPr>
+              <w:t>支持当前事务，如果当前没有事务，就以非事务方式执行。</w:t>
+            </w:r>
+          </w:p>
+        </w:tc>
+      </w:tr>
+      <w:tr>
+        <w:trPr>
+          <w:tblCellSpacing w:w="0" w:type="dxa"/>
+        </w:trPr>
+        <w:tc>
+          <w:tcPr>
+            <w:tcW w:w="3715" w:type="dxa"/>
+            <w:tcBorders>
+              <w:top w:val="outset" w:sz="6" w:space="0" w:color="auto"/>
+              <w:left w:val="outset" w:sz="6" w:space="0" w:color="auto"/>
+              <w:bottom w:val="outset" w:sz="6" w:space="0" w:color="auto"/>
+              <w:right w:val="outset" w:sz="6" w:space="0" w:color="auto"/>
+            </w:tcBorders>
+            <w:vAlign w:val="center"/>
+            <w:hideMark/>
+          </w:tcPr>
+          <w:p>
+            <w:pPr>
+              <w:widowControl/>
+              <w:spacing w:before="100" w:beforeAutospacing="1" w:after="100" w:afterAutospacing="1"/>
+              <w:jc w:val="center"/>
+              <w:rPr>
+                <w:rFonts w:ascii="宋体" w:eastAsia="宋体" w:hAnsi="宋体" w:cs="宋体"/>
+                <w:kern w:val="0"/>
+                <w:sz w:val="24"/>
+                <w:szCs w:val="24"/>
+              </w:rPr>
+            </w:pPr>
+            <w:r>
+              <w:rPr>
+                <w:rFonts w:ascii="宋体" w:eastAsia="宋体" w:hAnsi="宋体" w:cs="宋体"/>
+                <w:b/>
+                <w:bCs/>
+                <w:kern w:val="0"/>
+                <w:sz w:val="24"/>
+                <w:szCs w:val="24"/>
+              </w:rPr>
+              <w:t>PROPAGATION_MANDATORY</w:t>
+            </w:r>
+          </w:p>
+        </w:tc>
+        <w:tc>
+          <w:tcPr>
+            <w:tcW w:w="5783" w:type="dxa"/>
+            <w:tcBorders>
+              <w:top w:val="outset" w:sz="6" w:space="0" w:color="auto"/>
+              <w:left w:val="outset" w:sz="6" w:space="0" w:color="auto"/>
+              <w:bottom w:val="outset" w:sz="6" w:space="0" w:color="auto"/>
+              <w:right w:val="outset" w:sz="6" w:space="0" w:color="auto"/>
+            </w:tcBorders>
+            <w:hideMark/>
+          </w:tcPr>
+          <w:p>
+            <w:pPr>
+              <w:widowControl/>
+              <w:spacing w:before="100" w:beforeAutospacing="1" w:after="100" w:afterAutospacing="1"/>
+              <w:jc w:val="left"/>
+              <w:rPr>
+                <w:rFonts w:ascii="宋体" w:eastAsia="宋体" w:hAnsi="宋体" w:cs="宋体"/>
+                <w:kern w:val="0"/>
+                <w:sz w:val="24"/>
+                <w:szCs w:val="24"/>
+              </w:rPr>
+            </w:pPr>
+            <w:r>
+              <w:rPr>
+                <w:rFonts w:ascii="宋体" w:eastAsia="宋体" w:hAnsi="宋体" w:cs="宋体"/>
+                <w:b/>
+                <w:bCs/>
+                <w:kern w:val="0"/>
+                <w:sz w:val="24"/>
+                <w:szCs w:val="24"/>
+              </w:rPr>
+              <w:t>使用当前的事务，如果当前没有事务，就抛出异常。</w:t>
+            </w:r>
+          </w:p>
+        </w:tc>
+      </w:tr>
+      <w:tr>
+        <w:trPr>
+          <w:tblCellSpacing w:w="0" w:type="dxa"/>
+        </w:trPr>
+        <w:tc>
+          <w:tcPr>
+            <w:tcW w:w="3715" w:type="dxa"/>
+            <w:tcBorders>
+              <w:top w:val="outset" w:sz="6" w:space="0" w:color="auto"/>
+              <w:left w:val="outset" w:sz="6" w:space="0" w:color="auto"/>
+              <w:bottom w:val="outset" w:sz="6" w:space="0" w:color="auto"/>
+              <w:right w:val="outset" w:sz="6" w:space="0" w:color="auto"/>
+            </w:tcBorders>
+            <w:vAlign w:val="center"/>
+            <w:hideMark/>
+          </w:tcPr>
+          <w:p>
+            <w:pPr>
+              <w:widowControl/>
+              <w:spacing w:before="100" w:beforeAutospacing="1" w:after="100" w:afterAutospacing="1"/>
+              <w:jc w:val="center"/>
+              <w:rPr>
+                <w:rFonts w:ascii="宋体" w:eastAsia="宋体" w:hAnsi="宋体" w:cs="宋体"/>
+                <w:kern w:val="0"/>
+                <w:sz w:val="24"/>
+                <w:szCs w:val="24"/>
+              </w:rPr>
+            </w:pPr>
+            <w:r>
+              <w:rPr>
+                <w:rFonts w:ascii="宋体" w:eastAsia="宋体" w:hAnsi="宋体" w:cs="宋体"/>
+                <w:b/>
+                <w:bCs/>
+                <w:kern w:val="0"/>
+                <w:sz w:val="24"/>
+                <w:szCs w:val="24"/>
+              </w:rPr>
+              <w:t>PROPAGATION_REQUIRES_NEW</w:t>
+            </w:r>
+          </w:p>
+        </w:tc>
+        <w:tc>
+          <w:tcPr>
+            <w:tcW w:w="5783" w:type="dxa"/>
+            <w:tcBorders>
+              <w:top w:val="outset" w:sz="6" w:space="0" w:color="auto"/>
+              <w:left w:val="outset" w:sz="6" w:space="0" w:color="auto"/>
+              <w:bottom w:val="outset" w:sz="6" w:space="0" w:color="auto"/>
+              <w:right w:val="outset" w:sz="6" w:space="0" w:color="auto"/>
+            </w:tcBorders>
+            <w:hideMark/>
+          </w:tcPr>
+          <w:p>
+            <w:pPr>
+              <w:widowControl/>
+              <w:spacing w:before="100" w:beforeAutospacing="1" w:after="100" w:afterAutospacing="1"/>
+              <w:jc w:val="left"/>
+              <w:rPr>
+                <w:rFonts w:ascii="宋体" w:eastAsia="宋体" w:hAnsi="宋体" w:cs="宋体"/>
+                <w:kern w:val="0"/>
+                <w:sz w:val="24"/>
+                <w:szCs w:val="24"/>
+              </w:rPr>
+            </w:pPr>
+            <w:r>
+              <w:rPr>
+                <w:rFonts w:ascii="宋体" w:eastAsia="宋体" w:hAnsi="宋体" w:cs="宋体"/>
+                <w:b/>
+                <w:bCs/>
+                <w:kern w:val="0"/>
+                <w:sz w:val="24"/>
+                <w:szCs w:val="24"/>
+              </w:rPr>
+              <w:t>新建事务，如果当前存在事务，把当前事务挂起。</w:t>
+            </w:r>
+          </w:p>
+        </w:tc>
+      </w:tr>
+      <w:tr>
+        <w:trPr>
+          <w:tblCellSpacing w:w="0" w:type="dxa"/>
+        </w:trPr>
+        <w:tc>
+          <w:tcPr>
+            <w:tcW w:w="3715" w:type="dxa"/>
+            <w:tcBorders>
+              <w:top w:val="outset" w:sz="6" w:space="0" w:color="auto"/>
+              <w:left w:val="outset" w:sz="6" w:space="0" w:color="auto"/>
+              <w:bottom w:val="outset" w:sz="6" w:space="0" w:color="auto"/>
+              <w:right w:val="outset" w:sz="6" w:space="0" w:color="auto"/>
+            </w:tcBorders>
+            <w:vAlign w:val="center"/>
+            <w:hideMark/>
+          </w:tcPr>
+          <w:p>
+            <w:pPr>
+              <w:widowControl/>
+              <w:spacing w:before="100" w:beforeAutospacing="1" w:after="100" w:afterAutospacing="1"/>
+              <w:jc w:val="center"/>
+              <w:rPr>
+                <w:rFonts w:ascii="宋体" w:eastAsia="宋体" w:hAnsi="宋体" w:cs="宋体"/>
+                <w:kern w:val="0"/>
+                <w:sz w:val="24"/>
+                <w:szCs w:val="24"/>
+              </w:rPr>
+            </w:pPr>
+            <w:r>
+              <w:rPr>
+                <w:rFonts w:ascii="宋体" w:eastAsia="宋体" w:hAnsi="宋体" w:cs="宋体"/>
+                <w:b/>
+                <w:bCs/>
+                <w:kern w:val="0"/>
+                <w:sz w:val="24"/>
+                <w:szCs w:val="24"/>
+              </w:rPr>
+              <w:t>PROPAGATION_NOT_SUPPORTED</w:t>
+            </w:r>
+          </w:p>
+        </w:tc>
+        <w:tc>
+          <w:tcPr>
+            <w:tcW w:w="5783" w:type="dxa"/>
+            <w:tcBorders>
+              <w:top w:val="outset" w:sz="6" w:space="0" w:color="auto"/>
+              <w:left w:val="outset" w:sz="6" w:space="0" w:color="auto"/>
+              <w:bottom w:val="outset" w:sz="6" w:space="0" w:color="auto"/>
+              <w:right w:val="outset" w:sz="6" w:space="0" w:color="auto"/>
+            </w:tcBorders>
+            <w:hideMark/>
+          </w:tcPr>
+          <w:p>
+            <w:pPr>
+              <w:widowControl/>
+              <w:spacing w:before="100" w:beforeAutospacing="1" w:after="100" w:afterAutospacing="1"/>
+              <w:jc w:val="left"/>
+              <w:rPr>
+                <w:rFonts w:ascii="宋体" w:eastAsia="宋体" w:hAnsi="宋体" w:cs="宋体"/>
+                <w:kern w:val="0"/>
+                <w:sz w:val="24"/>
+                <w:szCs w:val="24"/>
+              </w:rPr>
+            </w:pPr>
+            <w:r>
+              <w:rPr>
+                <w:rFonts w:ascii="宋体" w:eastAsia="宋体" w:hAnsi="宋体" w:cs="宋体"/>
+                <w:b/>
+                <w:bCs/>
+                <w:kern w:val="0"/>
+                <w:sz w:val="24"/>
+                <w:szCs w:val="24"/>
+              </w:rPr>
+              <w:t>以非事务方式执行操作，如果当前存在事务，就把当前事务挂起。</w:t>
+            </w:r>
+          </w:p>
+        </w:tc>
+      </w:tr>
+      <w:tr>
+        <w:trPr>
+          <w:tblCellSpacing w:w="0" w:type="dxa"/>
+        </w:trPr>
+        <w:tc>
+          <w:tcPr>
+            <w:tcW w:w="3715" w:type="dxa"/>
+            <w:tcBorders>
+              <w:top w:val="outset" w:sz="6" w:space="0" w:color="auto"/>
+              <w:left w:val="outset" w:sz="6" w:space="0" w:color="auto"/>
+              <w:bottom w:val="outset" w:sz="6" w:space="0" w:color="auto"/>
+              <w:right w:val="outset" w:sz="6" w:space="0" w:color="auto"/>
+            </w:tcBorders>
+            <w:vAlign w:val="center"/>
+            <w:hideMark/>
+          </w:tcPr>
+          <w:p>
+            <w:pPr>
+              <w:widowControl/>
+              <w:spacing w:before="100" w:beforeAutospacing="1" w:after="100" w:afterAutospacing="1"/>
+              <w:jc w:val="center"/>
+              <w:rPr>
+                <w:rFonts w:ascii="宋体" w:eastAsia="宋体" w:hAnsi="宋体" w:cs="宋体"/>
+                <w:kern w:val="0"/>
+                <w:sz w:val="24"/>
+                <w:szCs w:val="24"/>
+              </w:rPr>
+            </w:pPr>
+            <w:r>
+              <w:rPr>
+                <w:rFonts w:ascii="宋体" w:eastAsia="宋体" w:hAnsi="宋体" w:cs="宋体"/>
+                <w:b/>
+                <w:bCs/>
+                <w:kern w:val="0"/>
+                <w:sz w:val="24"/>
+                <w:szCs w:val="24"/>
+              </w:rPr>
+              <w:t>PROPAGATION_NEVER</w:t>
+            </w:r>
+          </w:p>
+        </w:tc>
+        <w:tc>
+          <w:tcPr>
+            <w:tcW w:w="5783" w:type="dxa"/>
+            <w:tcBorders>
+              <w:top w:val="outset" w:sz="6" w:space="0" w:color="auto"/>
+              <w:left w:val="outset" w:sz="6" w:space="0" w:color="auto"/>
+              <w:bottom w:val="outset" w:sz="6" w:space="0" w:color="auto"/>
+              <w:right w:val="outset" w:sz="6" w:space="0" w:color="auto"/>
+            </w:tcBorders>
+            <w:hideMark/>
+          </w:tcPr>
+          <w:p>
+            <w:pPr>
+              <w:widowControl/>
+              <w:spacing w:before="100" w:beforeAutospacing="1" w:after="100" w:afterAutospacing="1"/>
+              <w:jc w:val="left"/>
+              <w:rPr>
+                <w:rFonts w:ascii="宋体" w:eastAsia="宋体" w:hAnsi="宋体" w:cs="宋体"/>
+                <w:kern w:val="0"/>
+                <w:sz w:val="24"/>
+                <w:szCs w:val="24"/>
+              </w:rPr>
+            </w:pPr>
+            <w:r>
+              <w:rPr>
+                <w:rFonts w:ascii="宋体" w:eastAsia="宋体" w:hAnsi="宋体" w:cs="宋体"/>
+                <w:b/>
+                <w:bCs/>
+                <w:kern w:val="0"/>
+                <w:sz w:val="24"/>
+                <w:szCs w:val="24"/>
+              </w:rPr>
+              <w:t>以非事务方式执行，如果当前存在事务，则抛出异常。</w:t>
+            </w:r>
+          </w:p>
+        </w:tc>
+      </w:tr>
+      <w:tr>
+        <w:trPr>
+          <w:tblCellSpacing w:w="0" w:type="dxa"/>
+        </w:trPr>
+        <w:tc>
+          <w:tcPr>
+            <w:tcW w:w="3715" w:type="dxa"/>
+            <w:tcBorders>
+              <w:top w:val="outset" w:sz="6" w:space="0" w:color="auto"/>
+              <w:left w:val="outset" w:sz="6" w:space="0" w:color="auto"/>
+              <w:bottom w:val="outset" w:sz="6" w:space="0" w:color="auto"/>
+              <w:right w:val="outset" w:sz="6" w:space="0" w:color="auto"/>
+            </w:tcBorders>
+            <w:vAlign w:val="center"/>
+            <w:hideMark/>
+          </w:tcPr>
+          <w:p>
+            <w:pPr>
+              <w:widowControl/>
+              <w:spacing w:before="100" w:beforeAutospacing="1" w:after="100" w:afterAutospacing="1"/>
+              <w:jc w:val="center"/>
+              <w:rPr>
+                <w:rFonts w:ascii="宋体" w:eastAsia="宋体" w:hAnsi="宋体" w:cs="宋体"/>
+                <w:kern w:val="0"/>
+                <w:sz w:val="24"/>
+                <w:szCs w:val="24"/>
+              </w:rPr>
+            </w:pPr>
+            <w:r>
+              <w:rPr>
+                <w:rFonts w:ascii="宋体" w:eastAsia="宋体" w:hAnsi="宋体" w:cs="宋体"/>
+                <w:b/>
+                <w:bCs/>
+                <w:kern w:val="0"/>
+                <w:sz w:val="24"/>
+                <w:szCs w:val="24"/>
+              </w:rPr>
+              <w:t>PROPAGATION_NESTED</w:t>
+            </w:r>
+          </w:p>
+        </w:tc>
+        <w:tc>
+          <w:tcPr>
+            <w:tcW w:w="5783" w:type="dxa"/>
+            <w:tcBorders>
+              <w:top w:val="outset" w:sz="6" w:space="0" w:color="auto"/>
+              <w:left w:val="outset" w:sz="6" w:space="0" w:color="auto"/>
+              <w:bottom w:val="outset" w:sz="6" w:space="0" w:color="auto"/>
+              <w:right w:val="outset" w:sz="6" w:space="0" w:color="auto"/>
+            </w:tcBorders>
+            <w:hideMark/>
+          </w:tcPr>
+          <w:p>
+            <w:pPr>
+              <w:widowControl/>
+              <w:spacing w:before="100" w:beforeAutospacing="1" w:after="100" w:afterAutospacing="1"/>
+              <w:jc w:val="left"/>
+              <w:rPr>
+                <w:rFonts w:ascii="宋体" w:eastAsia="宋体" w:hAnsi="宋体" w:cs="宋体"/>
+                <w:kern w:val="0"/>
+                <w:sz w:val="24"/>
+                <w:szCs w:val="24"/>
+              </w:rPr>
+            </w:pPr>
+            <w:r>
+              <w:rPr>
+                <w:rFonts w:ascii="宋体" w:eastAsia="宋体" w:hAnsi="宋体" w:cs="宋体"/>
+                <w:b/>
+                <w:bCs/>
+                <w:kern w:val="0"/>
+                <w:sz w:val="24"/>
+                <w:szCs w:val="24"/>
+              </w:rPr>
+              <w:t xml:space="preserve">如果当前存在事务，则在嵌套事务内执行。如果当前没有事务，则执行与 PROPAGATION_REQUIRED 类似的操作。 </w:t>
+            </w:r>
+          </w:p>
+        </w:tc>
+      </w:tr>
+    </w:tbl>
+    <w:p>
+      <w:pPr>
+        <w:widowControl/>
+        <w:spacing w:before="100" w:beforeAutospacing="1" w:after="100" w:afterAutospacing="1"/>
+        <w:jc w:val="left"/>
+        <w:rPr>
+          <w:rFonts w:ascii="宋体" w:eastAsia="宋体" w:hAnsi="宋体" w:cs="宋体"/>
+          <w:kern w:val="0"/>
+          <w:sz w:val="24"/>
+          <w:szCs w:val="24"/>
+        </w:rPr>
+      </w:pPr>
+      <w:r>
+        <w:rPr>
+          <w:rFonts w:ascii="宋体" w:eastAsia="宋体" w:hAnsi="宋体" w:cs="宋体"/>
+          <w:kern w:val="0"/>
+          <w:sz w:val="24"/>
+          <w:szCs w:val="24"/>
+        </w:rPr>
+        <w:t>当使用 PROPAGATION_NESTED 时， 底层的数据源必须基于 JDBC 3.0 ，并且实现者需要支持保存点事务机制。</w:t>
+      </w:r>
+    </w:p>
+    <w:p>
+      <w:pPr>
+        <w:widowControl/>
+        <w:spacing w:before="100" w:beforeAutospacing="1" w:after="100" w:afterAutospacing="1"/>
+        <w:jc w:val="left"/>
+        <w:rPr>
+          <w:rFonts w:ascii="宋体" w:eastAsia="宋体" w:hAnsi="宋体" w:cs="宋体"/>
+          <w:kern w:val="0"/>
+          <w:sz w:val="24"/>
+          <w:szCs w:val="24"/>
+        </w:rPr>
+      </w:pPr>
+      <w:proofErr w:type="spellStart"/>
+      <w:r>
+        <w:rPr>
+          <w:rFonts w:ascii="宋体" w:eastAsia="宋体" w:hAnsi="宋体" w:cs="宋体"/>
+          <w:b/>
+          <w:bCs/>
+          <w:kern w:val="0"/>
+          <w:sz w:val="24"/>
+          <w:szCs w:val="24"/>
+        </w:rPr>
+        <w:t>readOnly</w:t>
+      </w:r>
+      <w:proofErr w:type="spellEnd"/>
+      <w:r>
+        <w:rPr>
+          <w:rFonts w:ascii="宋体" w:eastAsia="宋体" w:hAnsi="宋体" w:cs="宋体"/>
+          <w:kern w:val="0"/>
+          <w:sz w:val="24"/>
+          <w:szCs w:val="24"/>
+        </w:rPr>
+        <w:t>事务属性中的</w:t>
+      </w:r>
+      <w:proofErr w:type="spellStart"/>
+      <w:r>
+        <w:rPr>
+          <w:rFonts w:ascii="宋体" w:eastAsia="宋体" w:hAnsi="宋体" w:cs="宋体"/>
+          <w:kern w:val="0"/>
+          <w:sz w:val="24"/>
+          <w:szCs w:val="24"/>
+        </w:rPr>
+        <w:t>readOnly</w:t>
+      </w:r>
+      <w:proofErr w:type="spellEnd"/>
+      <w:r>
+        <w:rPr>
+          <w:rFonts w:ascii="宋体" w:eastAsia="宋体" w:hAnsi="宋体" w:cs="宋体"/>
+          <w:kern w:val="0"/>
+          <w:sz w:val="24"/>
+          <w:szCs w:val="24"/>
+        </w:rPr>
+        <w:t>标志表示对应的事务应该被最优化为只读事务。这是一个最优化提示 。在一些情况下，一些事务策略能够起到显著的最优化效果，例如在使用Object/Relational映射工具 （如：Hibernate或</w:t>
+      </w:r>
+      <w:proofErr w:type="spellStart"/>
+      <w:r>
+        <w:rPr>
+          <w:rFonts w:ascii="宋体" w:eastAsia="宋体" w:hAnsi="宋体" w:cs="宋体"/>
+          <w:kern w:val="0"/>
+          <w:sz w:val="24"/>
+          <w:szCs w:val="24"/>
+        </w:rPr>
+        <w:t>TopLink</w:t>
+      </w:r>
+      <w:proofErr w:type="spellEnd"/>
+      <w:r>
+        <w:rPr>
+          <w:rFonts w:ascii="宋体" w:eastAsia="宋体" w:hAnsi="宋体" w:cs="宋体"/>
+          <w:kern w:val="0"/>
+          <w:sz w:val="24"/>
+          <w:szCs w:val="24"/>
+        </w:rPr>
+        <w:t xml:space="preserve">）时避免dirty checking（试图“刷新”）。 </w:t>
+      </w:r>
+    </w:p>
+    <w:p>
+      <w:pPr>
+        <w:widowControl/>
+        <w:spacing w:before="100" w:beforeAutospacing="1" w:after="100" w:afterAutospacing="1"/>
+        <w:jc w:val="left"/>
+        <w:rPr>
+          <w:rFonts w:ascii="宋体" w:eastAsia="宋体" w:hAnsi="宋体" w:cs="宋体"/>
+          <w:kern w:val="0"/>
+          <w:sz w:val="24"/>
+          <w:szCs w:val="24"/>
+        </w:rPr>
+      </w:pPr>
+      <w:r>
+        <w:rPr>
+          <w:rFonts w:ascii="宋体" w:eastAsia="宋体" w:hAnsi="宋体" w:cs="宋体"/>
+          <w:b/>
+          <w:bCs/>
+          <w:kern w:val="0"/>
+          <w:sz w:val="24"/>
+          <w:szCs w:val="24"/>
+        </w:rPr>
+        <w:t>Timeout</w:t>
+      </w:r>
+      <w:r>
+        <w:rPr>
+          <w:rFonts w:ascii="宋体" w:eastAsia="宋体" w:hAnsi="宋体" w:cs="宋体"/>
+          <w:kern w:val="0"/>
+          <w:sz w:val="24"/>
+          <w:szCs w:val="24"/>
+        </w:rPr>
+        <w:t xml:space="preserve"> 在事务属性中还有定义“timeout”值的选项，指定事务超时为几秒。在JTA中，这将被简单地传递到J2EE服务器的事务协调程序，并据此得到相应的解释。</w:t>
+      </w:r>
+    </w:p>
+    <w:p>
+      <w:pPr>
+        <w:rPr>
+          <w:rFonts w:hint="eastAsia"/>
+          <w:szCs w:val="21"/>
+        </w:rPr>
+      </w:pPr>
+    </w:p>
+    <w:p>
+      <w:pPr>
+        <w:pStyle w:val="2"/>
+        <w:rPr>
+          <w:rFonts w:hint="eastAsia"/>
+        </w:rPr>
+      </w:pPr>
+      <w:r>
+        <w:rPr>
+          <w:rFonts w:hint="eastAsia"/>
+        </w:rPr>
+        <w:lastRenderedPageBreak/>
+        <w:t>缓存（</w:t>
+      </w:r>
+      <w:proofErr w:type="spellStart"/>
+      <w:r>
+        <w:rPr>
+          <w:rFonts w:hint="eastAsia"/>
+        </w:rPr>
+        <w:t>Redis</w:t>
+      </w:r>
+      <w:proofErr w:type="spellEnd"/>
+      <w:r>
+        <w:rPr>
+          <w:rFonts w:hint="eastAsia"/>
+        </w:rPr>
+        <w:t>）</w:t>
+      </w:r>
+    </w:p>
+    <w:p>
+      <w:pPr>
+        <w:pStyle w:val="2"/>
+        <w:rPr>
+          <w:rFonts w:hint="eastAsia"/>
+        </w:rPr>
+      </w:pPr>
+      <w:r>
+        <w:rPr>
+          <w:rFonts w:hint="eastAsia"/>
+        </w:rPr>
+        <w:t>消息中间件（</w:t>
+      </w:r>
+      <w:r>
+        <w:rPr>
+          <w:rFonts w:hint="eastAsia"/>
+        </w:rPr>
+        <w:t>MQ</w:t>
+      </w:r>
+      <w:r>
+        <w:rPr>
+          <w:rFonts w:hint="eastAsia"/>
+        </w:rPr>
+        <w:t>）</w:t>
+      </w:r>
+    </w:p>
+    <w:p>
+      <w:pPr>
+        <w:pStyle w:val="2"/>
+        <w:rPr>
+          <w:rFonts w:hint="eastAsia"/>
+        </w:rPr>
+      </w:pPr>
+      <w:r>
+        <w:rPr>
+          <w:rFonts w:hint="eastAsia"/>
+        </w:rPr>
+        <w:t>网络编程（</w:t>
+      </w:r>
+      <w:proofErr w:type="spellStart"/>
+      <w:r>
+        <w:rPr>
+          <w:rFonts w:hint="eastAsia"/>
+        </w:rPr>
+        <w:t>WebService</w:t>
+      </w:r>
+      <w:proofErr w:type="spellEnd"/>
+      <w:r>
+        <w:rPr>
+          <w:rFonts w:hint="eastAsia"/>
+        </w:rPr>
+        <w:t>）</w:t>
+      </w:r>
+    </w:p>
+    <w:p>
+      <w:pPr>
+        <w:rPr>
+          <w:rFonts w:hint="eastAsia"/>
+        </w:rPr>
+      </w:pPr>
+    </w:p>
+    <w:p>
+      <w:pPr>
         <w:pStyle w:val="2"/>
         <w:rPr>
           <w:rFonts w:hint="eastAsia"/>
@@ -6047,7 +9639,6 @@
         <w:rPr>
           <w:noProof/>
         </w:rPr>
-        <w:lastRenderedPageBreak/>
         <w:drawing>
           <wp:inline distT="0" distB="0" distL="0" distR="0">
             <wp:extent cx="4740249" cy="3255264"/>
@@ -6064,7 +9655,7 @@
                     <pic:cNvPicPr/>
                   </pic:nvPicPr>
                   <pic:blipFill>
-                    <a:blip r:embed="rId9">
+                    <a:blip r:embed="rId11">
                       <a:extLst>
                         <a:ext uri="{28A0092B-C50C-407E-A947-70E740481C1C}">
                           <a14:useLocalDpi xmlns:a14="http://schemas.microsoft.com/office/drawing/2010/main" val="0"/>
@@ -6194,6 +9785,7 @@
         <w:rPr>
           <w:noProof/>
         </w:rPr>
+        <w:lastRenderedPageBreak/>
         <w:drawing>
           <wp:inline distT="0" distB="0" distL="0" distR="0">
             <wp:extent cx="5274310" cy="976630"/>
@@ -6210,7 +9802,7 @@
                     <pic:cNvPicPr/>
                   </pic:nvPicPr>
                   <pic:blipFill>
-                    <a:blip r:embed="rId10">
+                    <a:blip r:embed="rId12">
                       <a:extLst>
                         <a:ext uri="{28A0092B-C50C-407E-A947-70E740481C1C}">
                           <a14:useLocalDpi xmlns:a14="http://schemas.microsoft.com/office/drawing/2010/main" val="0"/>
@@ -6623,7 +10215,7 @@
                     <pic:cNvPicPr/>
                   </pic:nvPicPr>
                   <pic:blipFill>
-                    <a:blip r:embed="rId11">
+                    <a:blip r:embed="rId13">
                       <a:extLst>
                         <a:ext uri="{28A0092B-C50C-407E-A947-70E740481C1C}">
                           <a14:useLocalDpi xmlns:a14="http://schemas.microsoft.com/office/drawing/2010/main" val="0"/>
@@ -6763,7 +10355,6 @@
           <w:sz w:val="20"/>
           <w:szCs w:val="20"/>
         </w:rPr>
-        <w:lastRenderedPageBreak/>
         <w:t>显然，嘴是头的一部分且不能脱离了头而单独存在。在</w:t>
       </w:r>
       <w:r>
@@ -7010,7 +10601,7 @@
                     <pic:cNvPicPr/>
                   </pic:nvPicPr>
                   <pic:blipFill>
-                    <a:blip r:embed="rId12">
+                    <a:blip r:embed="rId14">
                       <a:extLst>
                         <a:ext uri="{28A0092B-C50C-407E-A947-70E740481C1C}">
                           <a14:useLocalDpi xmlns:a14="http://schemas.microsoft.com/office/drawing/2010/main" val="0"/>
@@ -7186,6 +10777,7 @@
         <w:rPr>
           <w:noProof/>
         </w:rPr>
+        <w:lastRenderedPageBreak/>
         <w:drawing>
           <wp:inline distT="0" distB="0" distL="0" distR="0">
             <wp:extent cx="5274310" cy="2375535"/>
@@ -7202,7 +10794,7 @@
                     <pic:cNvPicPr/>
                   </pic:nvPicPr>
                   <pic:blipFill>
-                    <a:blip r:embed="rId13">
+                    <a:blip r:embed="rId15">
                       <a:extLst>
                         <a:ext uri="{28A0092B-C50C-407E-A947-70E740481C1C}">
                           <a14:useLocalDpi xmlns:a14="http://schemas.microsoft.com/office/drawing/2010/main" val="0"/>
@@ -7294,7 +10886,6 @@
           <w:rFonts w:hint="eastAsia"/>
           <w:noProof/>
         </w:rPr>
-        <w:lastRenderedPageBreak/>
         <w:drawing>
           <wp:inline distT="0" distB="0" distL="0" distR="0">
             <wp:extent cx="5274310" cy="1216660"/>
@@ -7311,7 +10902,7 @@
                     <pic:cNvPicPr/>
                   </pic:nvPicPr>
                   <pic:blipFill>
-                    <a:blip r:embed="rId14">
+                    <a:blip r:embed="rId16">
                       <a:extLst>
                         <a:ext uri="{28A0092B-C50C-407E-A947-70E740481C1C}">
                           <a14:useLocalDpi xmlns:a14="http://schemas.microsoft.com/office/drawing/2010/main" val="0"/>
@@ -8921,7 +12512,6 @@
     <w:name w:val="Normal (Web)"/>
     <w:basedOn w:val="a"/>
     <w:uiPriority w:val="99"/>
-    <w:semiHidden/>
     <w:unhideWhenUsed/>
     <w:rsid w:val="002740CF"/>
     <w:pPr>
@@ -9368,7 +12958,6 @@
     <w:name w:val="Normal (Web)"/>
     <w:basedOn w:val="a"/>
     <w:uiPriority w:val="99"/>
-    <w:semiHidden/>
     <w:unhideWhenUsed/>
     <w:rsid w:val="002740CF"/>
     <w:pPr>
@@ -9734,7 +13323,7 @@
 </file>
 
 <file path=customXml/itemProps1.xml><?xml version="1.0" encoding="utf-8"?>
-<ds:datastoreItem xmlns:ds="http://schemas.openxmlformats.org/officeDocument/2006/customXml" ds:itemID="{C7A0242B-16DC-4ED2-8AAD-894EB58E0500}">
+<ds:datastoreItem xmlns:ds="http://schemas.openxmlformats.org/officeDocument/2006/customXml" ds:itemID="{988AF434-2F62-43B4-A41E-9A49786D3AA0}">
   <ds:schemaRefs>
     <ds:schemaRef ds:uri="http://schemas.openxmlformats.org/officeDocument/2006/bibliography"/>
   </ds:schemaRefs>

</xml_diff>